<commit_message>
hit add . hit commit -m "actualizado" hit push --all
</commit_message>
<xml_diff>
--- a/Exámen SQL.docx
+++ b/Exámen SQL.docx
@@ -1,6 +1,6 @@
 
 <file path=word/document.xml><?xml version="1.0" encoding="utf-8"?>
-<w:document xmlns:wpc="http://schemas.microsoft.com/office/word/2010/wordprocessingCanvas" xmlns:mo="http://schemas.microsoft.com/office/mac/office/2008/main" xmlns:mc="http://schemas.openxmlformats.org/markup-compatibility/2006" xmlns:mv="urn:schemas-microsoft-com:mac:vml" xmlns:o="urn:schemas-microsoft-com:office:office" xmlns:r="http://schemas.openxmlformats.org/officeDocument/2006/relationships" xmlns:m="http://schemas.openxmlformats.org/officeDocument/2006/math" xmlns:v="urn:schemas-microsoft-com:vml" xmlns:wp14="http://schemas.microsoft.com/office/word/2010/wordprocessingDrawing" xmlns:wp="http://schemas.openxmlformats.org/drawingml/2006/wordprocessingDrawing" xmlns:w10="urn:schemas-microsoft-com:office:word" xmlns:w="http://schemas.openxmlformats.org/wordprocessingml/2006/main" xmlns:w14="http://schemas.microsoft.com/office/word/2010/wordml" xmlns:wpg="http://schemas.microsoft.com/office/word/2010/wordprocessingGroup" xmlns:wpi="http://schemas.microsoft.com/office/word/2010/wordprocessingInk" xmlns:wne="http://schemas.microsoft.com/office/word/2006/wordml" xmlns:wps="http://schemas.microsoft.com/office/word/2010/wordprocessingShape" mc:Ignorable="w14 wp14">
+<w:document xmlns:wpc="http://schemas.microsoft.com/office/word/2010/wordprocessingCanvas" xmlns:mc="http://schemas.openxmlformats.org/markup-compatibility/2006" xmlns:o="urn:schemas-microsoft-com:office:office" xmlns:r="http://schemas.openxmlformats.org/officeDocument/2006/relationships" xmlns:m="http://schemas.openxmlformats.org/officeDocument/2006/math" xmlns:v="urn:schemas-microsoft-com:vml" xmlns:wp14="http://schemas.microsoft.com/office/word/2010/wordprocessingDrawing" xmlns:wp="http://schemas.openxmlformats.org/drawingml/2006/wordprocessingDrawing" xmlns:w10="urn:schemas-microsoft-com:office:word" xmlns:w="http://schemas.openxmlformats.org/wordprocessingml/2006/main" xmlns:w14="http://schemas.microsoft.com/office/word/2010/wordml" xmlns:wpg="http://schemas.microsoft.com/office/word/2010/wordprocessingGroup" xmlns:wpi="http://schemas.microsoft.com/office/word/2010/wordprocessingInk" xmlns:wne="http://schemas.microsoft.com/office/word/2006/wordml" xmlns:wps="http://schemas.microsoft.com/office/word/2010/wordprocessingShape" mc:Ignorable="w14 wp14">
   <w:body>
     <w:p>
       <w:r>
@@ -26,18 +26,12 @@
         <w:rPr>
           <w:b/>
         </w:rPr>
-        <w:t>employee</w:t>
-      </w:r>
-      <w:r>
-        <w:rPr>
-          <w:b/>
-        </w:rPr>
-        <w:t>:</w:t>
+        <w:t>employee:</w:t>
       </w:r>
     </w:p>
     <w:tbl>
       <w:tblPr>
-        <w:tblStyle w:val="LightGrid-Accent5"/>
+        <w:tblStyle w:val="Cuadrculaclara-nfasis5"/>
         <w:tblpPr w:leftFromText="141" w:rightFromText="141" w:vertAnchor="page" w:horzAnchor="margin" w:tblpY="2671"/>
         <w:tblW w:w="0" w:type="auto"/>
         <w:tblLook w:val="04A0" w:firstRow="1" w:lastRow="0" w:firstColumn="1" w:lastColumn="0" w:noHBand="0" w:noVBand="1"/>
@@ -60,6 +54,7 @@
           <w:tcPr>
             <w:cnfStyle w:val="001000000000" w:firstRow="0" w:lastRow="0" w:firstColumn="1" w:lastColumn="0" w:oddVBand="0" w:evenVBand="0" w:oddHBand="0" w:evenHBand="0" w:firstRowFirstColumn="0" w:firstRowLastColumn="0" w:lastRowFirstColumn="0" w:lastRowLastColumn="0"/>
             <w:tcW w:w="987" w:type="dxa"/>
+            <w:hideMark/>
           </w:tcPr>
           <w:p>
             <w:pPr>
@@ -73,6 +68,7 @@
         <w:tc>
           <w:tcPr>
             <w:tcW w:w="1057" w:type="dxa"/>
+            <w:hideMark/>
           </w:tcPr>
           <w:p>
             <w:pPr>
@@ -87,6 +83,7 @@
         <w:tc>
           <w:tcPr>
             <w:tcW w:w="1090" w:type="dxa"/>
+            <w:hideMark/>
           </w:tcPr>
           <w:p>
             <w:pPr>
@@ -101,6 +98,7 @@
         <w:tc>
           <w:tcPr>
             <w:tcW w:w="1421" w:type="dxa"/>
+            <w:hideMark/>
           </w:tcPr>
           <w:p>
             <w:pPr>
@@ -115,6 +113,7 @@
         <w:tc>
           <w:tcPr>
             <w:tcW w:w="1026" w:type="dxa"/>
+            <w:hideMark/>
           </w:tcPr>
           <w:p>
             <w:pPr>
@@ -129,6 +128,7 @@
         <w:tc>
           <w:tcPr>
             <w:tcW w:w="1118" w:type="dxa"/>
+            <w:hideMark/>
           </w:tcPr>
           <w:p>
             <w:pPr>
@@ -143,6 +143,7 @@
         <w:tc>
           <w:tcPr>
             <w:tcW w:w="1228" w:type="dxa"/>
+            <w:hideMark/>
           </w:tcPr>
           <w:p>
             <w:pPr>
@@ -157,6 +158,7 @@
         <w:tc>
           <w:tcPr>
             <w:tcW w:w="1127" w:type="dxa"/>
+            <w:hideMark/>
           </w:tcPr>
           <w:p>
             <w:pPr>
@@ -177,6 +179,7 @@
           <w:tcPr>
             <w:cnfStyle w:val="001000000000" w:firstRow="0" w:lastRow="0" w:firstColumn="1" w:lastColumn="0" w:oddVBand="0" w:evenVBand="0" w:oddHBand="0" w:evenHBand="0" w:firstRowFirstColumn="0" w:firstRowLastColumn="0" w:lastRowFirstColumn="0" w:lastRowLastColumn="0"/>
             <w:tcW w:w="987" w:type="dxa"/>
+            <w:hideMark/>
           </w:tcPr>
           <w:p>
             <w:pPr>
@@ -190,6 +193,7 @@
         <w:tc>
           <w:tcPr>
             <w:tcW w:w="1057" w:type="dxa"/>
+            <w:hideMark/>
           </w:tcPr>
           <w:p>
             <w:pPr>
@@ -204,6 +208,7 @@
         <w:tc>
           <w:tcPr>
             <w:tcW w:w="1090" w:type="dxa"/>
+            <w:hideMark/>
           </w:tcPr>
           <w:p>
             <w:pPr>
@@ -218,6 +223,7 @@
         <w:tc>
           <w:tcPr>
             <w:tcW w:w="1421" w:type="dxa"/>
+            <w:hideMark/>
           </w:tcPr>
           <w:p>
             <w:pPr>
@@ -232,6 +238,7 @@
         <w:tc>
           <w:tcPr>
             <w:tcW w:w="1026" w:type="dxa"/>
+            <w:hideMark/>
           </w:tcPr>
           <w:p>
             <w:pPr>
@@ -246,6 +253,7 @@
         <w:tc>
           <w:tcPr>
             <w:tcW w:w="1118" w:type="dxa"/>
+            <w:hideMark/>
           </w:tcPr>
           <w:p>
             <w:pPr>
@@ -260,6 +268,7 @@
         <w:tc>
           <w:tcPr>
             <w:tcW w:w="1228" w:type="dxa"/>
+            <w:hideMark/>
           </w:tcPr>
           <w:p>
             <w:pPr>
@@ -274,6 +283,7 @@
         <w:tc>
           <w:tcPr>
             <w:tcW w:w="1127" w:type="dxa"/>
+            <w:hideMark/>
           </w:tcPr>
           <w:p>
             <w:pPr>
@@ -294,6 +304,7 @@
           <w:tcPr>
             <w:cnfStyle w:val="001000000000" w:firstRow="0" w:lastRow="0" w:firstColumn="1" w:lastColumn="0" w:oddVBand="0" w:evenVBand="0" w:oddHBand="0" w:evenHBand="0" w:firstRowFirstColumn="0" w:firstRowLastColumn="0" w:lastRowFirstColumn="0" w:lastRowLastColumn="0"/>
             <w:tcW w:w="987" w:type="dxa"/>
+            <w:hideMark/>
           </w:tcPr>
           <w:p>
             <w:pPr>
@@ -307,6 +318,7 @@
         <w:tc>
           <w:tcPr>
             <w:tcW w:w="1057" w:type="dxa"/>
+            <w:hideMark/>
           </w:tcPr>
           <w:p>
             <w:pPr>
@@ -321,6 +333,7 @@
         <w:tc>
           <w:tcPr>
             <w:tcW w:w="1090" w:type="dxa"/>
+            <w:hideMark/>
           </w:tcPr>
           <w:p>
             <w:pPr>
@@ -335,6 +348,7 @@
         <w:tc>
           <w:tcPr>
             <w:tcW w:w="1421" w:type="dxa"/>
+            <w:hideMark/>
           </w:tcPr>
           <w:p>
             <w:pPr>
@@ -349,6 +363,7 @@
         <w:tc>
           <w:tcPr>
             <w:tcW w:w="1026" w:type="dxa"/>
+            <w:hideMark/>
           </w:tcPr>
           <w:p>
             <w:pPr>
@@ -363,6 +378,7 @@
         <w:tc>
           <w:tcPr>
             <w:tcW w:w="1118" w:type="dxa"/>
+            <w:hideMark/>
           </w:tcPr>
           <w:p>
             <w:pPr>
@@ -377,6 +393,7 @@
         <w:tc>
           <w:tcPr>
             <w:tcW w:w="1228" w:type="dxa"/>
+            <w:hideMark/>
           </w:tcPr>
           <w:p>
             <w:pPr>
@@ -391,6 +408,7 @@
         <w:tc>
           <w:tcPr>
             <w:tcW w:w="1127" w:type="dxa"/>
+            <w:hideMark/>
           </w:tcPr>
           <w:p>
             <w:pPr>
@@ -411,6 +429,7 @@
           <w:tcPr>
             <w:cnfStyle w:val="001000000000" w:firstRow="0" w:lastRow="0" w:firstColumn="1" w:lastColumn="0" w:oddVBand="0" w:evenVBand="0" w:oddHBand="0" w:evenHBand="0" w:firstRowFirstColumn="0" w:firstRowLastColumn="0" w:lastRowFirstColumn="0" w:lastRowLastColumn="0"/>
             <w:tcW w:w="987" w:type="dxa"/>
+            <w:hideMark/>
           </w:tcPr>
           <w:p>
             <w:pPr>
@@ -424,6 +443,7 @@
         <w:tc>
           <w:tcPr>
             <w:tcW w:w="1057" w:type="dxa"/>
+            <w:hideMark/>
           </w:tcPr>
           <w:p>
             <w:pPr>
@@ -438,6 +458,7 @@
         <w:tc>
           <w:tcPr>
             <w:tcW w:w="1090" w:type="dxa"/>
+            <w:hideMark/>
           </w:tcPr>
           <w:p>
             <w:pPr>
@@ -452,6 +473,7 @@
         <w:tc>
           <w:tcPr>
             <w:tcW w:w="1421" w:type="dxa"/>
+            <w:hideMark/>
           </w:tcPr>
           <w:p>
             <w:pPr>
@@ -466,6 +488,7 @@
         <w:tc>
           <w:tcPr>
             <w:tcW w:w="1026" w:type="dxa"/>
+            <w:hideMark/>
           </w:tcPr>
           <w:p>
             <w:pPr>
@@ -480,6 +503,7 @@
         <w:tc>
           <w:tcPr>
             <w:tcW w:w="1118" w:type="dxa"/>
+            <w:hideMark/>
           </w:tcPr>
           <w:p>
             <w:pPr>
@@ -494,6 +518,7 @@
         <w:tc>
           <w:tcPr>
             <w:tcW w:w="1228" w:type="dxa"/>
+            <w:hideMark/>
           </w:tcPr>
           <w:p>
             <w:pPr>
@@ -508,6 +533,7 @@
         <w:tc>
           <w:tcPr>
             <w:tcW w:w="1127" w:type="dxa"/>
+            <w:hideMark/>
           </w:tcPr>
           <w:p>
             <w:pPr>
@@ -528,6 +554,7 @@
           <w:tcPr>
             <w:cnfStyle w:val="001000000000" w:firstRow="0" w:lastRow="0" w:firstColumn="1" w:lastColumn="0" w:oddVBand="0" w:evenVBand="0" w:oddHBand="0" w:evenHBand="0" w:firstRowFirstColumn="0" w:firstRowLastColumn="0" w:lastRowFirstColumn="0" w:lastRowLastColumn="0"/>
             <w:tcW w:w="987" w:type="dxa"/>
+            <w:hideMark/>
           </w:tcPr>
           <w:p>
             <w:pPr>
@@ -541,6 +568,7 @@
         <w:tc>
           <w:tcPr>
             <w:tcW w:w="1057" w:type="dxa"/>
+            <w:hideMark/>
           </w:tcPr>
           <w:p>
             <w:pPr>
@@ -555,6 +583,7 @@
         <w:tc>
           <w:tcPr>
             <w:tcW w:w="1090" w:type="dxa"/>
+            <w:hideMark/>
           </w:tcPr>
           <w:p>
             <w:pPr>
@@ -569,6 +598,7 @@
         <w:tc>
           <w:tcPr>
             <w:tcW w:w="1421" w:type="dxa"/>
+            <w:hideMark/>
           </w:tcPr>
           <w:p>
             <w:pPr>
@@ -583,6 +613,7 @@
         <w:tc>
           <w:tcPr>
             <w:tcW w:w="1026" w:type="dxa"/>
+            <w:hideMark/>
           </w:tcPr>
           <w:p>
             <w:pPr>
@@ -597,6 +628,7 @@
         <w:tc>
           <w:tcPr>
             <w:tcW w:w="1118" w:type="dxa"/>
+            <w:hideMark/>
           </w:tcPr>
           <w:p>
             <w:pPr>
@@ -611,6 +643,7 @@
         <w:tc>
           <w:tcPr>
             <w:tcW w:w="1228" w:type="dxa"/>
+            <w:hideMark/>
           </w:tcPr>
           <w:p>
             <w:pPr>
@@ -625,6 +658,7 @@
         <w:tc>
           <w:tcPr>
             <w:tcW w:w="1127" w:type="dxa"/>
+            <w:hideMark/>
           </w:tcPr>
           <w:p>
             <w:pPr>
@@ -645,6 +679,7 @@
           <w:tcPr>
             <w:cnfStyle w:val="001000000000" w:firstRow="0" w:lastRow="0" w:firstColumn="1" w:lastColumn="0" w:oddVBand="0" w:evenVBand="0" w:oddHBand="0" w:evenHBand="0" w:firstRowFirstColumn="0" w:firstRowLastColumn="0" w:lastRowFirstColumn="0" w:lastRowLastColumn="0"/>
             <w:tcW w:w="987" w:type="dxa"/>
+            <w:hideMark/>
           </w:tcPr>
           <w:p>
             <w:pPr>
@@ -658,6 +693,7 @@
         <w:tc>
           <w:tcPr>
             <w:tcW w:w="1057" w:type="dxa"/>
+            <w:hideMark/>
           </w:tcPr>
           <w:p>
             <w:pPr>
@@ -672,6 +708,7 @@
         <w:tc>
           <w:tcPr>
             <w:tcW w:w="1090" w:type="dxa"/>
+            <w:hideMark/>
           </w:tcPr>
           <w:p>
             <w:pPr>
@@ -686,6 +723,7 @@
         <w:tc>
           <w:tcPr>
             <w:tcW w:w="1421" w:type="dxa"/>
+            <w:hideMark/>
           </w:tcPr>
           <w:p>
             <w:pPr>
@@ -700,6 +738,7 @@
         <w:tc>
           <w:tcPr>
             <w:tcW w:w="1026" w:type="dxa"/>
+            <w:hideMark/>
           </w:tcPr>
           <w:p>
             <w:pPr>
@@ -714,6 +753,7 @@
         <w:tc>
           <w:tcPr>
             <w:tcW w:w="1118" w:type="dxa"/>
+            <w:hideMark/>
           </w:tcPr>
           <w:p>
             <w:pPr>
@@ -728,6 +768,7 @@
         <w:tc>
           <w:tcPr>
             <w:tcW w:w="1228" w:type="dxa"/>
+            <w:hideMark/>
           </w:tcPr>
           <w:p>
             <w:pPr>
@@ -742,6 +783,7 @@
         <w:tc>
           <w:tcPr>
             <w:tcW w:w="1127" w:type="dxa"/>
+            <w:hideMark/>
           </w:tcPr>
           <w:p>
             <w:pPr>
@@ -762,6 +804,7 @@
           <w:tcPr>
             <w:cnfStyle w:val="001000000000" w:firstRow="0" w:lastRow="0" w:firstColumn="1" w:lastColumn="0" w:oddVBand="0" w:evenVBand="0" w:oddHBand="0" w:evenHBand="0" w:firstRowFirstColumn="0" w:firstRowLastColumn="0" w:lastRowFirstColumn="0" w:lastRowLastColumn="0"/>
             <w:tcW w:w="987" w:type="dxa"/>
+            <w:hideMark/>
           </w:tcPr>
           <w:p>
             <w:pPr>
@@ -775,6 +818,7 @@
         <w:tc>
           <w:tcPr>
             <w:tcW w:w="1057" w:type="dxa"/>
+            <w:hideMark/>
           </w:tcPr>
           <w:p>
             <w:pPr>
@@ -789,6 +833,7 @@
         <w:tc>
           <w:tcPr>
             <w:tcW w:w="1090" w:type="dxa"/>
+            <w:hideMark/>
           </w:tcPr>
           <w:p>
             <w:pPr>
@@ -803,6 +848,7 @@
         <w:tc>
           <w:tcPr>
             <w:tcW w:w="1421" w:type="dxa"/>
+            <w:hideMark/>
           </w:tcPr>
           <w:p>
             <w:pPr>
@@ -817,6 +863,7 @@
         <w:tc>
           <w:tcPr>
             <w:tcW w:w="1026" w:type="dxa"/>
+            <w:hideMark/>
           </w:tcPr>
           <w:p>
             <w:pPr>
@@ -831,6 +878,7 @@
         <w:tc>
           <w:tcPr>
             <w:tcW w:w="1118" w:type="dxa"/>
+            <w:hideMark/>
           </w:tcPr>
           <w:p>
             <w:pPr>
@@ -845,6 +893,7 @@
         <w:tc>
           <w:tcPr>
             <w:tcW w:w="1228" w:type="dxa"/>
+            <w:hideMark/>
           </w:tcPr>
           <w:p>
             <w:pPr>
@@ -859,6 +908,7 @@
         <w:tc>
           <w:tcPr>
             <w:tcW w:w="1127" w:type="dxa"/>
+            <w:hideMark/>
           </w:tcPr>
           <w:p>
             <w:pPr>
@@ -879,6 +929,7 @@
           <w:tcPr>
             <w:cnfStyle w:val="001000000000" w:firstRow="0" w:lastRow="0" w:firstColumn="1" w:lastColumn="0" w:oddVBand="0" w:evenVBand="0" w:oddHBand="0" w:evenHBand="0" w:firstRowFirstColumn="0" w:firstRowLastColumn="0" w:lastRowFirstColumn="0" w:lastRowLastColumn="0"/>
             <w:tcW w:w="987" w:type="dxa"/>
+            <w:hideMark/>
           </w:tcPr>
           <w:p>
             <w:pPr>
@@ -892,6 +943,7 @@
         <w:tc>
           <w:tcPr>
             <w:tcW w:w="1057" w:type="dxa"/>
+            <w:hideMark/>
           </w:tcPr>
           <w:p>
             <w:pPr>
@@ -906,6 +958,7 @@
         <w:tc>
           <w:tcPr>
             <w:tcW w:w="1090" w:type="dxa"/>
+            <w:hideMark/>
           </w:tcPr>
           <w:p>
             <w:pPr>
@@ -920,6 +973,7 @@
         <w:tc>
           <w:tcPr>
             <w:tcW w:w="1421" w:type="dxa"/>
+            <w:hideMark/>
           </w:tcPr>
           <w:p>
             <w:pPr>
@@ -934,6 +988,7 @@
         <w:tc>
           <w:tcPr>
             <w:tcW w:w="1026" w:type="dxa"/>
+            <w:hideMark/>
           </w:tcPr>
           <w:p>
             <w:pPr>
@@ -948,6 +1003,7 @@
         <w:tc>
           <w:tcPr>
             <w:tcW w:w="1118" w:type="dxa"/>
+            <w:hideMark/>
           </w:tcPr>
           <w:p>
             <w:pPr>
@@ -962,6 +1018,7 @@
         <w:tc>
           <w:tcPr>
             <w:tcW w:w="1228" w:type="dxa"/>
+            <w:hideMark/>
           </w:tcPr>
           <w:p>
             <w:pPr>
@@ -976,6 +1033,7 @@
         <w:tc>
           <w:tcPr>
             <w:tcW w:w="1127" w:type="dxa"/>
+            <w:hideMark/>
           </w:tcPr>
           <w:p>
             <w:pPr>
@@ -996,6 +1054,7 @@
           <w:tcPr>
             <w:cnfStyle w:val="001000000000" w:firstRow="0" w:lastRow="0" w:firstColumn="1" w:lastColumn="0" w:oddVBand="0" w:evenVBand="0" w:oddHBand="0" w:evenHBand="0" w:firstRowFirstColumn="0" w:firstRowLastColumn="0" w:lastRowFirstColumn="0" w:lastRowLastColumn="0"/>
             <w:tcW w:w="987" w:type="dxa"/>
+            <w:hideMark/>
           </w:tcPr>
           <w:p>
             <w:pPr>
@@ -1009,6 +1068,7 @@
         <w:tc>
           <w:tcPr>
             <w:tcW w:w="1057" w:type="dxa"/>
+            <w:hideMark/>
           </w:tcPr>
           <w:p>
             <w:pPr>
@@ -1023,6 +1083,7 @@
         <w:tc>
           <w:tcPr>
             <w:tcW w:w="1090" w:type="dxa"/>
+            <w:hideMark/>
           </w:tcPr>
           <w:p>
             <w:pPr>
@@ -1037,6 +1098,7 @@
         <w:tc>
           <w:tcPr>
             <w:tcW w:w="1421" w:type="dxa"/>
+            <w:hideMark/>
           </w:tcPr>
           <w:p>
             <w:pPr>
@@ -1051,6 +1113,7 @@
         <w:tc>
           <w:tcPr>
             <w:tcW w:w="1026" w:type="dxa"/>
+            <w:hideMark/>
           </w:tcPr>
           <w:p>
             <w:pPr>
@@ -1065,6 +1128,7 @@
         <w:tc>
           <w:tcPr>
             <w:tcW w:w="1118" w:type="dxa"/>
+            <w:hideMark/>
           </w:tcPr>
           <w:p>
             <w:pPr>
@@ -1079,6 +1143,7 @@
         <w:tc>
           <w:tcPr>
             <w:tcW w:w="1228" w:type="dxa"/>
+            <w:hideMark/>
           </w:tcPr>
           <w:p>
             <w:pPr>
@@ -1093,6 +1158,7 @@
         <w:tc>
           <w:tcPr>
             <w:tcW w:w="1127" w:type="dxa"/>
+            <w:hideMark/>
           </w:tcPr>
           <w:p>
             <w:pPr>
@@ -1112,64 +1178,170 @@
         <w:t>1.-Seleccionar los usuarios activos.</w:t>
       </w:r>
     </w:p>
-    <w:p/>
+    <w:p>
+      <w:pPr>
+        <w:rPr>
+          <w:b/>
+          <w:lang w:val="en-US"/>
+        </w:rPr>
+      </w:pPr>
+      <w:r>
+        <w:rPr>
+          <w:b/>
+          <w:lang w:val="en-US"/>
+        </w:rPr>
+        <w:t>Select user from employee where status = “active”;</w:t>
+      </w:r>
+    </w:p>
     <w:p>
       <w:r>
         <w:t>2.-Seleccionar todos los usuarios y ordenar por departamento.</w:t>
       </w:r>
     </w:p>
-    <w:p/>
+    <w:p>
+      <w:pPr>
+        <w:rPr>
+          <w:b/>
+          <w:lang w:val="en-US"/>
+        </w:rPr>
+      </w:pPr>
+      <w:r>
+        <w:rPr>
+          <w:b/>
+          <w:lang w:val="en-US"/>
+        </w:rPr>
+        <w:t>Select user from employee order by department;</w:t>
+      </w:r>
+    </w:p>
     <w:p>
       <w:r>
         <w:t>3.-Mostrar únicamente dos usuarios del departamento de IT.</w:t>
       </w:r>
     </w:p>
-    <w:p/>
+    <w:p>
+      <w:pPr>
+        <w:rPr>
+          <w:b/>
+          <w:lang w:val="en-US"/>
+        </w:rPr>
+      </w:pPr>
+      <w:r>
+        <w:rPr>
+          <w:b/>
+          <w:lang w:val="en-US"/>
+        </w:rPr>
+        <w:t>Select user from employee where deparment = “IT” and level = ‘2’ and level= ‘3’;</w:t>
+      </w:r>
+    </w:p>
     <w:p>
       <w:r>
         <w:t>4.-Mostrar los usuarios inactivos de nivel dos y superior.</w:t>
       </w:r>
     </w:p>
-    <w:p/>
+    <w:p>
+      <w:pPr>
+        <w:rPr>
+          <w:b/>
+          <w:lang w:val="en-US"/>
+        </w:rPr>
+      </w:pPr>
+      <w:r>
+        <w:rPr>
+          <w:b/>
+          <w:lang w:val="en-US"/>
+        </w:rPr>
+        <w:t>Select user from employee where status = “inactive” and level =&gt;2;</w:t>
+      </w:r>
+    </w:p>
     <w:p>
       <w:r>
-        <w:t>5.-Mostr</w:t>
-      </w:r>
-      <w:r>
-        <w:t>ar usuarios cuya contraseña</w:t>
-      </w:r>
-      <w:r>
-        <w:t xml:space="preserve"> empiece con la letra “C”</w:t>
-      </w:r>
-      <w:r>
-        <w:t>.</w:t>
+        <w:t>5.-Mostrar usuarios cuya contraseña empiece con la letra “C”.</w:t>
       </w:r>
     </w:p>
-    <w:p/>
+    <w:p>
+      <w:pPr>
+        <w:rPr>
+          <w:b/>
+          <w:lang w:val="en-US"/>
+        </w:rPr>
+      </w:pPr>
+      <w:r>
+        <w:rPr>
+          <w:b/>
+          <w:lang w:val="en-US"/>
+        </w:rPr>
+        <w:t>Select user from employee where pswd like ‘C%’;</w:t>
+      </w:r>
+    </w:p>
     <w:p>
       <w:r>
         <w:t>6.-Modificar el estatus de Fernando Oropeza a activo.</w:t>
       </w:r>
     </w:p>
-    <w:p/>
+    <w:p>
+      <w:pPr>
+        <w:rPr>
+          <w:b/>
+          <w:lang w:val="en-US"/>
+        </w:rPr>
+      </w:pPr>
+      <w:r>
+        <w:rPr>
+          <w:b/>
+          <w:lang w:val="en-US"/>
+        </w:rPr>
+        <w:t>Update employee set status= “active” where name=”Fernando”and last_name=”Oropeza”;</w:t>
+      </w:r>
+    </w:p>
     <w:p>
       <w:r>
-        <w:t>7.-Ag</w:t>
-      </w:r>
-      <w:r>
-        <w:t>regar al empleado Luis González del departamento de IT, nivel tres, dejando la contraseña vacía para futura asignación.</w:t>
+        <w:t>7.-Agregar al empleado Luis González del departamento de IT, nivel tres, dejando la contraseña vacía para futura asignación.</w:t>
       </w:r>
     </w:p>
-    <w:p/>
+    <w:p>
+      <w:pPr>
+        <w:rPr>
+          <w:b/>
+          <w:lang w:val="en-US"/>
+        </w:rPr>
+      </w:pPr>
+      <w:r>
+        <w:rPr>
+          <w:b/>
+          <w:lang w:val="en-US"/>
+        </w:rPr>
+        <w:t>Insert into employee (name, lastname, department, level , pswd ) values (‘Luis’, ‘Gonzalez’, ‘IT’, 3, “ ”);</w:t>
+      </w:r>
+    </w:p>
     <w:p>
       <w:r>
         <w:t>8.-Eliminar el registro de Ramón Sánchez.</w:t>
       </w:r>
     </w:p>
-    <w:p/>
+    <w:p>
+      <w:pPr>
+        <w:rPr>
+          <w:b/>
+          <w:lang w:val="en-US"/>
+        </w:rPr>
+      </w:pPr>
+      <w:r>
+        <w:rPr>
+          <w:b/>
+          <w:lang w:val="en-US"/>
+        </w:rPr>
+        <w:t>Delete from employee where id = ‘678’;</w:t>
+      </w:r>
+    </w:p>
+    <w:p>
+      <w:pPr>
+        <w:rPr>
+          <w:lang w:val="en-US"/>
+        </w:rPr>
+      </w:pPr>
+    </w:p>
     <w:p>
       <w:r>
-        <w:lastRenderedPageBreak/>
         <w:t xml:space="preserve">Tabla </w:t>
       </w:r>
       <w:r>
@@ -1184,19 +1356,19 @@
     </w:p>
     <w:tbl>
       <w:tblPr>
-        <w:tblStyle w:val="MediumGrid1-Accent3"/>
-        <w:tblW w:w="10314" w:type="dxa"/>
+        <w:tblStyle w:val="Cuadrculamedia1-nfasis3"/>
+        <w:tblW w:w="10320" w:type="dxa"/>
         <w:tblLayout w:type="fixed"/>
         <w:tblLook w:val="04A0" w:firstRow="1" w:lastRow="0" w:firstColumn="1" w:lastColumn="0" w:noHBand="0" w:noVBand="1"/>
       </w:tblPr>
       <w:tblGrid>
         <w:gridCol w:w="817"/>
-        <w:gridCol w:w="1276"/>
-        <w:gridCol w:w="1701"/>
-        <w:gridCol w:w="1134"/>
-        <w:gridCol w:w="2551"/>
+        <w:gridCol w:w="1277"/>
+        <w:gridCol w:w="1702"/>
+        <w:gridCol w:w="1135"/>
+        <w:gridCol w:w="2552"/>
+        <w:gridCol w:w="1419"/>
         <w:gridCol w:w="1418"/>
-        <w:gridCol w:w="1417"/>
       </w:tblGrid>
       <w:tr>
         <w:trPr>
@@ -1206,6 +1378,13 @@
           <w:tcPr>
             <w:cnfStyle w:val="001000000000" w:firstRow="0" w:lastRow="0" w:firstColumn="1" w:lastColumn="0" w:oddVBand="0" w:evenVBand="0" w:oddHBand="0" w:evenHBand="0" w:firstRowFirstColumn="0" w:firstRowLastColumn="0" w:lastRowFirstColumn="0" w:lastRowLastColumn="0"/>
             <w:tcW w:w="817" w:type="dxa"/>
+            <w:tcBorders>
+              <w:top w:val="single" w:sz="8" w:space="0" w:color="B3CC82" w:themeColor="accent3" w:themeTint="BF"/>
+              <w:left w:val="single" w:sz="8" w:space="0" w:color="B3CC82" w:themeColor="accent3" w:themeTint="BF"/>
+              <w:bottom w:val="single" w:sz="8" w:space="0" w:color="B3CC82" w:themeColor="accent3" w:themeTint="BF"/>
+              <w:right w:val="single" w:sz="8" w:space="0" w:color="B3CC82" w:themeColor="accent3" w:themeTint="BF"/>
+            </w:tcBorders>
+            <w:hideMark/>
           </w:tcPr>
           <w:p>
             <w:pPr>
@@ -1219,6 +1398,13 @@
         <w:tc>
           <w:tcPr>
             <w:tcW w:w="1276" w:type="dxa"/>
+            <w:tcBorders>
+              <w:top w:val="single" w:sz="8" w:space="0" w:color="B3CC82" w:themeColor="accent3" w:themeTint="BF"/>
+              <w:left w:val="single" w:sz="8" w:space="0" w:color="B3CC82" w:themeColor="accent3" w:themeTint="BF"/>
+              <w:bottom w:val="single" w:sz="8" w:space="0" w:color="B3CC82" w:themeColor="accent3" w:themeTint="BF"/>
+              <w:right w:val="single" w:sz="8" w:space="0" w:color="B3CC82" w:themeColor="accent3" w:themeTint="BF"/>
+            </w:tcBorders>
+            <w:hideMark/>
           </w:tcPr>
           <w:p>
             <w:pPr>
@@ -1233,6 +1419,13 @@
         <w:tc>
           <w:tcPr>
             <w:tcW w:w="1701" w:type="dxa"/>
+            <w:tcBorders>
+              <w:top w:val="single" w:sz="8" w:space="0" w:color="B3CC82" w:themeColor="accent3" w:themeTint="BF"/>
+              <w:left w:val="single" w:sz="8" w:space="0" w:color="B3CC82" w:themeColor="accent3" w:themeTint="BF"/>
+              <w:bottom w:val="single" w:sz="8" w:space="0" w:color="B3CC82" w:themeColor="accent3" w:themeTint="BF"/>
+              <w:right w:val="single" w:sz="8" w:space="0" w:color="B3CC82" w:themeColor="accent3" w:themeTint="BF"/>
+            </w:tcBorders>
+            <w:hideMark/>
           </w:tcPr>
           <w:p>
             <w:pPr>
@@ -1247,6 +1440,13 @@
         <w:tc>
           <w:tcPr>
             <w:tcW w:w="1134" w:type="dxa"/>
+            <w:tcBorders>
+              <w:top w:val="single" w:sz="8" w:space="0" w:color="B3CC82" w:themeColor="accent3" w:themeTint="BF"/>
+              <w:left w:val="single" w:sz="8" w:space="0" w:color="B3CC82" w:themeColor="accent3" w:themeTint="BF"/>
+              <w:bottom w:val="single" w:sz="8" w:space="0" w:color="B3CC82" w:themeColor="accent3" w:themeTint="BF"/>
+              <w:right w:val="single" w:sz="8" w:space="0" w:color="B3CC82" w:themeColor="accent3" w:themeTint="BF"/>
+            </w:tcBorders>
+            <w:hideMark/>
           </w:tcPr>
           <w:p>
             <w:pPr>
@@ -1261,6 +1461,13 @@
         <w:tc>
           <w:tcPr>
             <w:tcW w:w="2551" w:type="dxa"/>
+            <w:tcBorders>
+              <w:top w:val="single" w:sz="8" w:space="0" w:color="B3CC82" w:themeColor="accent3" w:themeTint="BF"/>
+              <w:left w:val="single" w:sz="8" w:space="0" w:color="B3CC82" w:themeColor="accent3" w:themeTint="BF"/>
+              <w:bottom w:val="single" w:sz="8" w:space="0" w:color="B3CC82" w:themeColor="accent3" w:themeTint="BF"/>
+              <w:right w:val="single" w:sz="8" w:space="0" w:color="B3CC82" w:themeColor="accent3" w:themeTint="BF"/>
+            </w:tcBorders>
+            <w:hideMark/>
           </w:tcPr>
           <w:p>
             <w:pPr>
@@ -1275,6 +1482,13 @@
         <w:tc>
           <w:tcPr>
             <w:tcW w:w="1418" w:type="dxa"/>
+            <w:tcBorders>
+              <w:top w:val="single" w:sz="8" w:space="0" w:color="B3CC82" w:themeColor="accent3" w:themeTint="BF"/>
+              <w:left w:val="single" w:sz="8" w:space="0" w:color="B3CC82" w:themeColor="accent3" w:themeTint="BF"/>
+              <w:bottom w:val="single" w:sz="8" w:space="0" w:color="B3CC82" w:themeColor="accent3" w:themeTint="BF"/>
+              <w:right w:val="single" w:sz="8" w:space="0" w:color="B3CC82" w:themeColor="accent3" w:themeTint="BF"/>
+            </w:tcBorders>
+            <w:hideMark/>
           </w:tcPr>
           <w:p>
             <w:pPr>
@@ -1289,6 +1503,13 @@
         <w:tc>
           <w:tcPr>
             <w:tcW w:w="1417" w:type="dxa"/>
+            <w:tcBorders>
+              <w:top w:val="single" w:sz="8" w:space="0" w:color="B3CC82" w:themeColor="accent3" w:themeTint="BF"/>
+              <w:left w:val="single" w:sz="8" w:space="0" w:color="B3CC82" w:themeColor="accent3" w:themeTint="BF"/>
+              <w:bottom w:val="single" w:sz="8" w:space="0" w:color="B3CC82" w:themeColor="accent3" w:themeTint="BF"/>
+              <w:right w:val="single" w:sz="8" w:space="0" w:color="B3CC82" w:themeColor="accent3" w:themeTint="BF"/>
+            </w:tcBorders>
+            <w:hideMark/>
           </w:tcPr>
           <w:p>
             <w:pPr>
@@ -1309,6 +1530,13 @@
           <w:tcPr>
             <w:cnfStyle w:val="001000000000" w:firstRow="0" w:lastRow="0" w:firstColumn="1" w:lastColumn="0" w:oddVBand="0" w:evenVBand="0" w:oddHBand="0" w:evenHBand="0" w:firstRowFirstColumn="0" w:firstRowLastColumn="0" w:lastRowFirstColumn="0" w:lastRowLastColumn="0"/>
             <w:tcW w:w="817" w:type="dxa"/>
+            <w:tcBorders>
+              <w:top w:val="single" w:sz="8" w:space="0" w:color="B3CC82" w:themeColor="accent3" w:themeTint="BF"/>
+              <w:left w:val="single" w:sz="8" w:space="0" w:color="B3CC82" w:themeColor="accent3" w:themeTint="BF"/>
+              <w:bottom w:val="single" w:sz="8" w:space="0" w:color="B3CC82" w:themeColor="accent3" w:themeTint="BF"/>
+              <w:right w:val="single" w:sz="8" w:space="0" w:color="B3CC82" w:themeColor="accent3" w:themeTint="BF"/>
+            </w:tcBorders>
+            <w:hideMark/>
           </w:tcPr>
           <w:p>
             <w:pPr>
@@ -1322,6 +1550,13 @@
         <w:tc>
           <w:tcPr>
             <w:tcW w:w="1276" w:type="dxa"/>
+            <w:tcBorders>
+              <w:top w:val="single" w:sz="8" w:space="0" w:color="B3CC82" w:themeColor="accent3" w:themeTint="BF"/>
+              <w:left w:val="single" w:sz="8" w:space="0" w:color="B3CC82" w:themeColor="accent3" w:themeTint="BF"/>
+              <w:bottom w:val="single" w:sz="8" w:space="0" w:color="B3CC82" w:themeColor="accent3" w:themeTint="BF"/>
+              <w:right w:val="single" w:sz="8" w:space="0" w:color="B3CC82" w:themeColor="accent3" w:themeTint="BF"/>
+            </w:tcBorders>
+            <w:hideMark/>
           </w:tcPr>
           <w:p>
             <w:pPr>
@@ -1336,6 +1571,13 @@
         <w:tc>
           <w:tcPr>
             <w:tcW w:w="1701" w:type="dxa"/>
+            <w:tcBorders>
+              <w:top w:val="single" w:sz="8" w:space="0" w:color="B3CC82" w:themeColor="accent3" w:themeTint="BF"/>
+              <w:left w:val="single" w:sz="8" w:space="0" w:color="B3CC82" w:themeColor="accent3" w:themeTint="BF"/>
+              <w:bottom w:val="single" w:sz="8" w:space="0" w:color="B3CC82" w:themeColor="accent3" w:themeTint="BF"/>
+              <w:right w:val="single" w:sz="8" w:space="0" w:color="B3CC82" w:themeColor="accent3" w:themeTint="BF"/>
+            </w:tcBorders>
+            <w:hideMark/>
           </w:tcPr>
           <w:p>
             <w:pPr>
@@ -1350,6 +1592,13 @@
         <w:tc>
           <w:tcPr>
             <w:tcW w:w="1134" w:type="dxa"/>
+            <w:tcBorders>
+              <w:top w:val="single" w:sz="8" w:space="0" w:color="B3CC82" w:themeColor="accent3" w:themeTint="BF"/>
+              <w:left w:val="single" w:sz="8" w:space="0" w:color="B3CC82" w:themeColor="accent3" w:themeTint="BF"/>
+              <w:bottom w:val="single" w:sz="8" w:space="0" w:color="B3CC82" w:themeColor="accent3" w:themeTint="BF"/>
+              <w:right w:val="single" w:sz="8" w:space="0" w:color="B3CC82" w:themeColor="accent3" w:themeTint="BF"/>
+            </w:tcBorders>
+            <w:hideMark/>
           </w:tcPr>
           <w:p>
             <w:pPr>
@@ -1364,6 +1613,13 @@
         <w:tc>
           <w:tcPr>
             <w:tcW w:w="2551" w:type="dxa"/>
+            <w:tcBorders>
+              <w:top w:val="single" w:sz="8" w:space="0" w:color="B3CC82" w:themeColor="accent3" w:themeTint="BF"/>
+              <w:left w:val="single" w:sz="8" w:space="0" w:color="B3CC82" w:themeColor="accent3" w:themeTint="BF"/>
+              <w:bottom w:val="single" w:sz="8" w:space="0" w:color="B3CC82" w:themeColor="accent3" w:themeTint="BF"/>
+              <w:right w:val="single" w:sz="8" w:space="0" w:color="B3CC82" w:themeColor="accent3" w:themeTint="BF"/>
+            </w:tcBorders>
+            <w:hideMark/>
           </w:tcPr>
           <w:p>
             <w:pPr>
@@ -1378,6 +1634,13 @@
         <w:tc>
           <w:tcPr>
             <w:tcW w:w="1418" w:type="dxa"/>
+            <w:tcBorders>
+              <w:top w:val="single" w:sz="8" w:space="0" w:color="B3CC82" w:themeColor="accent3" w:themeTint="BF"/>
+              <w:left w:val="single" w:sz="8" w:space="0" w:color="B3CC82" w:themeColor="accent3" w:themeTint="BF"/>
+              <w:bottom w:val="single" w:sz="8" w:space="0" w:color="B3CC82" w:themeColor="accent3" w:themeTint="BF"/>
+              <w:right w:val="single" w:sz="8" w:space="0" w:color="B3CC82" w:themeColor="accent3" w:themeTint="BF"/>
+            </w:tcBorders>
+            <w:hideMark/>
           </w:tcPr>
           <w:p>
             <w:pPr>
@@ -1392,6 +1655,13 @@
         <w:tc>
           <w:tcPr>
             <w:tcW w:w="1417" w:type="dxa"/>
+            <w:tcBorders>
+              <w:top w:val="single" w:sz="8" w:space="0" w:color="B3CC82" w:themeColor="accent3" w:themeTint="BF"/>
+              <w:left w:val="single" w:sz="8" w:space="0" w:color="B3CC82" w:themeColor="accent3" w:themeTint="BF"/>
+              <w:bottom w:val="single" w:sz="8" w:space="0" w:color="B3CC82" w:themeColor="accent3" w:themeTint="BF"/>
+              <w:right w:val="single" w:sz="8" w:space="0" w:color="B3CC82" w:themeColor="accent3" w:themeTint="BF"/>
+            </w:tcBorders>
+            <w:hideMark/>
           </w:tcPr>
           <w:p>
             <w:pPr>
@@ -1409,6 +1679,13 @@
           <w:tcPr>
             <w:cnfStyle w:val="001000000000" w:firstRow="0" w:lastRow="0" w:firstColumn="1" w:lastColumn="0" w:oddVBand="0" w:evenVBand="0" w:oddHBand="0" w:evenHBand="0" w:firstRowFirstColumn="0" w:firstRowLastColumn="0" w:lastRowFirstColumn="0" w:lastRowLastColumn="0"/>
             <w:tcW w:w="817" w:type="dxa"/>
+            <w:tcBorders>
+              <w:top w:val="single" w:sz="8" w:space="0" w:color="B3CC82" w:themeColor="accent3" w:themeTint="BF"/>
+              <w:left w:val="single" w:sz="8" w:space="0" w:color="B3CC82" w:themeColor="accent3" w:themeTint="BF"/>
+              <w:bottom w:val="single" w:sz="8" w:space="0" w:color="B3CC82" w:themeColor="accent3" w:themeTint="BF"/>
+              <w:right w:val="single" w:sz="8" w:space="0" w:color="B3CC82" w:themeColor="accent3" w:themeTint="BF"/>
+            </w:tcBorders>
+            <w:hideMark/>
           </w:tcPr>
           <w:p>
             <w:pPr>
@@ -1422,6 +1699,13 @@
         <w:tc>
           <w:tcPr>
             <w:tcW w:w="1276" w:type="dxa"/>
+            <w:tcBorders>
+              <w:top w:val="single" w:sz="8" w:space="0" w:color="B3CC82" w:themeColor="accent3" w:themeTint="BF"/>
+              <w:left w:val="single" w:sz="8" w:space="0" w:color="B3CC82" w:themeColor="accent3" w:themeTint="BF"/>
+              <w:bottom w:val="single" w:sz="8" w:space="0" w:color="B3CC82" w:themeColor="accent3" w:themeTint="BF"/>
+              <w:right w:val="single" w:sz="8" w:space="0" w:color="B3CC82" w:themeColor="accent3" w:themeTint="BF"/>
+            </w:tcBorders>
+            <w:hideMark/>
           </w:tcPr>
           <w:p>
             <w:pPr>
@@ -1436,6 +1720,13 @@
         <w:tc>
           <w:tcPr>
             <w:tcW w:w="1701" w:type="dxa"/>
+            <w:tcBorders>
+              <w:top w:val="single" w:sz="8" w:space="0" w:color="B3CC82" w:themeColor="accent3" w:themeTint="BF"/>
+              <w:left w:val="single" w:sz="8" w:space="0" w:color="B3CC82" w:themeColor="accent3" w:themeTint="BF"/>
+              <w:bottom w:val="single" w:sz="8" w:space="0" w:color="B3CC82" w:themeColor="accent3" w:themeTint="BF"/>
+              <w:right w:val="single" w:sz="8" w:space="0" w:color="B3CC82" w:themeColor="accent3" w:themeTint="BF"/>
+            </w:tcBorders>
+            <w:hideMark/>
           </w:tcPr>
           <w:p>
             <w:pPr>
@@ -1450,6 +1741,13 @@
         <w:tc>
           <w:tcPr>
             <w:tcW w:w="1134" w:type="dxa"/>
+            <w:tcBorders>
+              <w:top w:val="single" w:sz="8" w:space="0" w:color="B3CC82" w:themeColor="accent3" w:themeTint="BF"/>
+              <w:left w:val="single" w:sz="8" w:space="0" w:color="B3CC82" w:themeColor="accent3" w:themeTint="BF"/>
+              <w:bottom w:val="single" w:sz="8" w:space="0" w:color="B3CC82" w:themeColor="accent3" w:themeTint="BF"/>
+              <w:right w:val="single" w:sz="8" w:space="0" w:color="B3CC82" w:themeColor="accent3" w:themeTint="BF"/>
+            </w:tcBorders>
+            <w:hideMark/>
           </w:tcPr>
           <w:p>
             <w:pPr>
@@ -1464,6 +1762,13 @@
         <w:tc>
           <w:tcPr>
             <w:tcW w:w="2551" w:type="dxa"/>
+            <w:tcBorders>
+              <w:top w:val="single" w:sz="8" w:space="0" w:color="B3CC82" w:themeColor="accent3" w:themeTint="BF"/>
+              <w:left w:val="single" w:sz="8" w:space="0" w:color="B3CC82" w:themeColor="accent3" w:themeTint="BF"/>
+              <w:bottom w:val="single" w:sz="8" w:space="0" w:color="B3CC82" w:themeColor="accent3" w:themeTint="BF"/>
+              <w:right w:val="single" w:sz="8" w:space="0" w:color="B3CC82" w:themeColor="accent3" w:themeTint="BF"/>
+            </w:tcBorders>
+            <w:hideMark/>
           </w:tcPr>
           <w:p>
             <w:pPr>
@@ -1478,6 +1783,13 @@
         <w:tc>
           <w:tcPr>
             <w:tcW w:w="1418" w:type="dxa"/>
+            <w:tcBorders>
+              <w:top w:val="single" w:sz="8" w:space="0" w:color="B3CC82" w:themeColor="accent3" w:themeTint="BF"/>
+              <w:left w:val="single" w:sz="8" w:space="0" w:color="B3CC82" w:themeColor="accent3" w:themeTint="BF"/>
+              <w:bottom w:val="single" w:sz="8" w:space="0" w:color="B3CC82" w:themeColor="accent3" w:themeTint="BF"/>
+              <w:right w:val="single" w:sz="8" w:space="0" w:color="B3CC82" w:themeColor="accent3" w:themeTint="BF"/>
+            </w:tcBorders>
+            <w:hideMark/>
           </w:tcPr>
           <w:p>
             <w:pPr>
@@ -1492,6 +1804,13 @@
         <w:tc>
           <w:tcPr>
             <w:tcW w:w="1417" w:type="dxa"/>
+            <w:tcBorders>
+              <w:top w:val="single" w:sz="8" w:space="0" w:color="B3CC82" w:themeColor="accent3" w:themeTint="BF"/>
+              <w:left w:val="single" w:sz="8" w:space="0" w:color="B3CC82" w:themeColor="accent3" w:themeTint="BF"/>
+              <w:bottom w:val="single" w:sz="8" w:space="0" w:color="B3CC82" w:themeColor="accent3" w:themeTint="BF"/>
+              <w:right w:val="single" w:sz="8" w:space="0" w:color="B3CC82" w:themeColor="accent3" w:themeTint="BF"/>
+            </w:tcBorders>
+            <w:hideMark/>
           </w:tcPr>
           <w:p>
             <w:pPr>
@@ -1512,6 +1831,13 @@
           <w:tcPr>
             <w:cnfStyle w:val="001000000000" w:firstRow="0" w:lastRow="0" w:firstColumn="1" w:lastColumn="0" w:oddVBand="0" w:evenVBand="0" w:oddHBand="0" w:evenHBand="0" w:firstRowFirstColumn="0" w:firstRowLastColumn="0" w:lastRowFirstColumn="0" w:lastRowLastColumn="0"/>
             <w:tcW w:w="817" w:type="dxa"/>
+            <w:tcBorders>
+              <w:top w:val="single" w:sz="8" w:space="0" w:color="B3CC82" w:themeColor="accent3" w:themeTint="BF"/>
+              <w:left w:val="single" w:sz="8" w:space="0" w:color="B3CC82" w:themeColor="accent3" w:themeTint="BF"/>
+              <w:bottom w:val="single" w:sz="8" w:space="0" w:color="B3CC82" w:themeColor="accent3" w:themeTint="BF"/>
+              <w:right w:val="single" w:sz="8" w:space="0" w:color="B3CC82" w:themeColor="accent3" w:themeTint="BF"/>
+            </w:tcBorders>
+            <w:hideMark/>
           </w:tcPr>
           <w:p>
             <w:pPr>
@@ -1525,6 +1851,13 @@
         <w:tc>
           <w:tcPr>
             <w:tcW w:w="1276" w:type="dxa"/>
+            <w:tcBorders>
+              <w:top w:val="single" w:sz="8" w:space="0" w:color="B3CC82" w:themeColor="accent3" w:themeTint="BF"/>
+              <w:left w:val="single" w:sz="8" w:space="0" w:color="B3CC82" w:themeColor="accent3" w:themeTint="BF"/>
+              <w:bottom w:val="single" w:sz="8" w:space="0" w:color="B3CC82" w:themeColor="accent3" w:themeTint="BF"/>
+              <w:right w:val="single" w:sz="8" w:space="0" w:color="B3CC82" w:themeColor="accent3" w:themeTint="BF"/>
+            </w:tcBorders>
+            <w:hideMark/>
           </w:tcPr>
           <w:p>
             <w:pPr>
@@ -1539,6 +1872,13 @@
         <w:tc>
           <w:tcPr>
             <w:tcW w:w="1701" w:type="dxa"/>
+            <w:tcBorders>
+              <w:top w:val="single" w:sz="8" w:space="0" w:color="B3CC82" w:themeColor="accent3" w:themeTint="BF"/>
+              <w:left w:val="single" w:sz="8" w:space="0" w:color="B3CC82" w:themeColor="accent3" w:themeTint="BF"/>
+              <w:bottom w:val="single" w:sz="8" w:space="0" w:color="B3CC82" w:themeColor="accent3" w:themeTint="BF"/>
+              <w:right w:val="single" w:sz="8" w:space="0" w:color="B3CC82" w:themeColor="accent3" w:themeTint="BF"/>
+            </w:tcBorders>
+            <w:hideMark/>
           </w:tcPr>
           <w:p>
             <w:pPr>
@@ -1553,6 +1893,13 @@
         <w:tc>
           <w:tcPr>
             <w:tcW w:w="1134" w:type="dxa"/>
+            <w:tcBorders>
+              <w:top w:val="single" w:sz="8" w:space="0" w:color="B3CC82" w:themeColor="accent3" w:themeTint="BF"/>
+              <w:left w:val="single" w:sz="8" w:space="0" w:color="B3CC82" w:themeColor="accent3" w:themeTint="BF"/>
+              <w:bottom w:val="single" w:sz="8" w:space="0" w:color="B3CC82" w:themeColor="accent3" w:themeTint="BF"/>
+              <w:right w:val="single" w:sz="8" w:space="0" w:color="B3CC82" w:themeColor="accent3" w:themeTint="BF"/>
+            </w:tcBorders>
+            <w:hideMark/>
           </w:tcPr>
           <w:p>
             <w:pPr>
@@ -1567,6 +1914,13 @@
         <w:tc>
           <w:tcPr>
             <w:tcW w:w="2551" w:type="dxa"/>
+            <w:tcBorders>
+              <w:top w:val="single" w:sz="8" w:space="0" w:color="B3CC82" w:themeColor="accent3" w:themeTint="BF"/>
+              <w:left w:val="single" w:sz="8" w:space="0" w:color="B3CC82" w:themeColor="accent3" w:themeTint="BF"/>
+              <w:bottom w:val="single" w:sz="8" w:space="0" w:color="B3CC82" w:themeColor="accent3" w:themeTint="BF"/>
+              <w:right w:val="single" w:sz="8" w:space="0" w:color="B3CC82" w:themeColor="accent3" w:themeTint="BF"/>
+            </w:tcBorders>
+            <w:hideMark/>
           </w:tcPr>
           <w:p>
             <w:pPr>
@@ -1581,6 +1935,13 @@
         <w:tc>
           <w:tcPr>
             <w:tcW w:w="1418" w:type="dxa"/>
+            <w:tcBorders>
+              <w:top w:val="single" w:sz="8" w:space="0" w:color="B3CC82" w:themeColor="accent3" w:themeTint="BF"/>
+              <w:left w:val="single" w:sz="8" w:space="0" w:color="B3CC82" w:themeColor="accent3" w:themeTint="BF"/>
+              <w:bottom w:val="single" w:sz="8" w:space="0" w:color="B3CC82" w:themeColor="accent3" w:themeTint="BF"/>
+              <w:right w:val="single" w:sz="8" w:space="0" w:color="B3CC82" w:themeColor="accent3" w:themeTint="BF"/>
+            </w:tcBorders>
+            <w:hideMark/>
           </w:tcPr>
           <w:p>
             <w:pPr>
@@ -1595,6 +1956,13 @@
         <w:tc>
           <w:tcPr>
             <w:tcW w:w="1417" w:type="dxa"/>
+            <w:tcBorders>
+              <w:top w:val="single" w:sz="8" w:space="0" w:color="B3CC82" w:themeColor="accent3" w:themeTint="BF"/>
+              <w:left w:val="single" w:sz="8" w:space="0" w:color="B3CC82" w:themeColor="accent3" w:themeTint="BF"/>
+              <w:bottom w:val="single" w:sz="8" w:space="0" w:color="B3CC82" w:themeColor="accent3" w:themeTint="BF"/>
+              <w:right w:val="single" w:sz="8" w:space="0" w:color="B3CC82" w:themeColor="accent3" w:themeTint="BF"/>
+            </w:tcBorders>
+            <w:hideMark/>
           </w:tcPr>
           <w:p>
             <w:pPr>
@@ -1612,6 +1980,13 @@
           <w:tcPr>
             <w:cnfStyle w:val="001000000000" w:firstRow="0" w:lastRow="0" w:firstColumn="1" w:lastColumn="0" w:oddVBand="0" w:evenVBand="0" w:oddHBand="0" w:evenHBand="0" w:firstRowFirstColumn="0" w:firstRowLastColumn="0" w:lastRowFirstColumn="0" w:lastRowLastColumn="0"/>
             <w:tcW w:w="817" w:type="dxa"/>
+            <w:tcBorders>
+              <w:top w:val="single" w:sz="8" w:space="0" w:color="B3CC82" w:themeColor="accent3" w:themeTint="BF"/>
+              <w:left w:val="single" w:sz="8" w:space="0" w:color="B3CC82" w:themeColor="accent3" w:themeTint="BF"/>
+              <w:bottom w:val="single" w:sz="8" w:space="0" w:color="B3CC82" w:themeColor="accent3" w:themeTint="BF"/>
+              <w:right w:val="single" w:sz="8" w:space="0" w:color="B3CC82" w:themeColor="accent3" w:themeTint="BF"/>
+            </w:tcBorders>
+            <w:hideMark/>
           </w:tcPr>
           <w:p>
             <w:pPr>
@@ -1625,6 +2000,13 @@
         <w:tc>
           <w:tcPr>
             <w:tcW w:w="1276" w:type="dxa"/>
+            <w:tcBorders>
+              <w:top w:val="single" w:sz="8" w:space="0" w:color="B3CC82" w:themeColor="accent3" w:themeTint="BF"/>
+              <w:left w:val="single" w:sz="8" w:space="0" w:color="B3CC82" w:themeColor="accent3" w:themeTint="BF"/>
+              <w:bottom w:val="single" w:sz="8" w:space="0" w:color="B3CC82" w:themeColor="accent3" w:themeTint="BF"/>
+              <w:right w:val="single" w:sz="8" w:space="0" w:color="B3CC82" w:themeColor="accent3" w:themeTint="BF"/>
+            </w:tcBorders>
+            <w:hideMark/>
           </w:tcPr>
           <w:p>
             <w:pPr>
@@ -1639,6 +2021,13 @@
         <w:tc>
           <w:tcPr>
             <w:tcW w:w="1701" w:type="dxa"/>
+            <w:tcBorders>
+              <w:top w:val="single" w:sz="8" w:space="0" w:color="B3CC82" w:themeColor="accent3" w:themeTint="BF"/>
+              <w:left w:val="single" w:sz="8" w:space="0" w:color="B3CC82" w:themeColor="accent3" w:themeTint="BF"/>
+              <w:bottom w:val="single" w:sz="8" w:space="0" w:color="B3CC82" w:themeColor="accent3" w:themeTint="BF"/>
+              <w:right w:val="single" w:sz="8" w:space="0" w:color="B3CC82" w:themeColor="accent3" w:themeTint="BF"/>
+            </w:tcBorders>
+            <w:hideMark/>
           </w:tcPr>
           <w:p>
             <w:pPr>
@@ -1653,6 +2042,13 @@
         <w:tc>
           <w:tcPr>
             <w:tcW w:w="1134" w:type="dxa"/>
+            <w:tcBorders>
+              <w:top w:val="single" w:sz="8" w:space="0" w:color="B3CC82" w:themeColor="accent3" w:themeTint="BF"/>
+              <w:left w:val="single" w:sz="8" w:space="0" w:color="B3CC82" w:themeColor="accent3" w:themeTint="BF"/>
+              <w:bottom w:val="single" w:sz="8" w:space="0" w:color="B3CC82" w:themeColor="accent3" w:themeTint="BF"/>
+              <w:right w:val="single" w:sz="8" w:space="0" w:color="B3CC82" w:themeColor="accent3" w:themeTint="BF"/>
+            </w:tcBorders>
+            <w:hideMark/>
           </w:tcPr>
           <w:p>
             <w:pPr>
@@ -1667,6 +2063,13 @@
         <w:tc>
           <w:tcPr>
             <w:tcW w:w="2551" w:type="dxa"/>
+            <w:tcBorders>
+              <w:top w:val="single" w:sz="8" w:space="0" w:color="B3CC82" w:themeColor="accent3" w:themeTint="BF"/>
+              <w:left w:val="single" w:sz="8" w:space="0" w:color="B3CC82" w:themeColor="accent3" w:themeTint="BF"/>
+              <w:bottom w:val="single" w:sz="8" w:space="0" w:color="B3CC82" w:themeColor="accent3" w:themeTint="BF"/>
+              <w:right w:val="single" w:sz="8" w:space="0" w:color="B3CC82" w:themeColor="accent3" w:themeTint="BF"/>
+            </w:tcBorders>
+            <w:hideMark/>
           </w:tcPr>
           <w:p>
             <w:pPr>
@@ -1681,6 +2084,13 @@
         <w:tc>
           <w:tcPr>
             <w:tcW w:w="1418" w:type="dxa"/>
+            <w:tcBorders>
+              <w:top w:val="single" w:sz="8" w:space="0" w:color="B3CC82" w:themeColor="accent3" w:themeTint="BF"/>
+              <w:left w:val="single" w:sz="8" w:space="0" w:color="B3CC82" w:themeColor="accent3" w:themeTint="BF"/>
+              <w:bottom w:val="single" w:sz="8" w:space="0" w:color="B3CC82" w:themeColor="accent3" w:themeTint="BF"/>
+              <w:right w:val="single" w:sz="8" w:space="0" w:color="B3CC82" w:themeColor="accent3" w:themeTint="BF"/>
+            </w:tcBorders>
+            <w:hideMark/>
           </w:tcPr>
           <w:p>
             <w:pPr>
@@ -1695,6 +2105,13 @@
         <w:tc>
           <w:tcPr>
             <w:tcW w:w="1417" w:type="dxa"/>
+            <w:tcBorders>
+              <w:top w:val="single" w:sz="8" w:space="0" w:color="B3CC82" w:themeColor="accent3" w:themeTint="BF"/>
+              <w:left w:val="single" w:sz="8" w:space="0" w:color="B3CC82" w:themeColor="accent3" w:themeTint="BF"/>
+              <w:bottom w:val="single" w:sz="8" w:space="0" w:color="B3CC82" w:themeColor="accent3" w:themeTint="BF"/>
+              <w:right w:val="single" w:sz="8" w:space="0" w:color="B3CC82" w:themeColor="accent3" w:themeTint="BF"/>
+            </w:tcBorders>
+            <w:hideMark/>
           </w:tcPr>
           <w:p>
             <w:pPr>
@@ -1715,6 +2132,13 @@
           <w:tcPr>
             <w:cnfStyle w:val="001000000000" w:firstRow="0" w:lastRow="0" w:firstColumn="1" w:lastColumn="0" w:oddVBand="0" w:evenVBand="0" w:oddHBand="0" w:evenHBand="0" w:firstRowFirstColumn="0" w:firstRowLastColumn="0" w:lastRowFirstColumn="0" w:lastRowLastColumn="0"/>
             <w:tcW w:w="817" w:type="dxa"/>
+            <w:tcBorders>
+              <w:top w:val="single" w:sz="8" w:space="0" w:color="B3CC82" w:themeColor="accent3" w:themeTint="BF"/>
+              <w:left w:val="single" w:sz="8" w:space="0" w:color="B3CC82" w:themeColor="accent3" w:themeTint="BF"/>
+              <w:bottom w:val="single" w:sz="8" w:space="0" w:color="B3CC82" w:themeColor="accent3" w:themeTint="BF"/>
+              <w:right w:val="single" w:sz="8" w:space="0" w:color="B3CC82" w:themeColor="accent3" w:themeTint="BF"/>
+            </w:tcBorders>
+            <w:hideMark/>
           </w:tcPr>
           <w:p>
             <w:pPr>
@@ -1728,6 +2152,13 @@
         <w:tc>
           <w:tcPr>
             <w:tcW w:w="1276" w:type="dxa"/>
+            <w:tcBorders>
+              <w:top w:val="single" w:sz="8" w:space="0" w:color="B3CC82" w:themeColor="accent3" w:themeTint="BF"/>
+              <w:left w:val="single" w:sz="8" w:space="0" w:color="B3CC82" w:themeColor="accent3" w:themeTint="BF"/>
+              <w:bottom w:val="single" w:sz="8" w:space="0" w:color="B3CC82" w:themeColor="accent3" w:themeTint="BF"/>
+              <w:right w:val="single" w:sz="8" w:space="0" w:color="B3CC82" w:themeColor="accent3" w:themeTint="BF"/>
+            </w:tcBorders>
+            <w:hideMark/>
           </w:tcPr>
           <w:p>
             <w:pPr>
@@ -1742,6 +2173,13 @@
         <w:tc>
           <w:tcPr>
             <w:tcW w:w="1701" w:type="dxa"/>
+            <w:tcBorders>
+              <w:top w:val="single" w:sz="8" w:space="0" w:color="B3CC82" w:themeColor="accent3" w:themeTint="BF"/>
+              <w:left w:val="single" w:sz="8" w:space="0" w:color="B3CC82" w:themeColor="accent3" w:themeTint="BF"/>
+              <w:bottom w:val="single" w:sz="8" w:space="0" w:color="B3CC82" w:themeColor="accent3" w:themeTint="BF"/>
+              <w:right w:val="single" w:sz="8" w:space="0" w:color="B3CC82" w:themeColor="accent3" w:themeTint="BF"/>
+            </w:tcBorders>
+            <w:hideMark/>
           </w:tcPr>
           <w:p>
             <w:pPr>
@@ -1756,6 +2194,13 @@
         <w:tc>
           <w:tcPr>
             <w:tcW w:w="1134" w:type="dxa"/>
+            <w:tcBorders>
+              <w:top w:val="single" w:sz="8" w:space="0" w:color="B3CC82" w:themeColor="accent3" w:themeTint="BF"/>
+              <w:left w:val="single" w:sz="8" w:space="0" w:color="B3CC82" w:themeColor="accent3" w:themeTint="BF"/>
+              <w:bottom w:val="single" w:sz="8" w:space="0" w:color="B3CC82" w:themeColor="accent3" w:themeTint="BF"/>
+              <w:right w:val="single" w:sz="8" w:space="0" w:color="B3CC82" w:themeColor="accent3" w:themeTint="BF"/>
+            </w:tcBorders>
+            <w:hideMark/>
           </w:tcPr>
           <w:p>
             <w:pPr>
@@ -1770,6 +2215,13 @@
         <w:tc>
           <w:tcPr>
             <w:tcW w:w="2551" w:type="dxa"/>
+            <w:tcBorders>
+              <w:top w:val="single" w:sz="8" w:space="0" w:color="B3CC82" w:themeColor="accent3" w:themeTint="BF"/>
+              <w:left w:val="single" w:sz="8" w:space="0" w:color="B3CC82" w:themeColor="accent3" w:themeTint="BF"/>
+              <w:bottom w:val="single" w:sz="8" w:space="0" w:color="B3CC82" w:themeColor="accent3" w:themeTint="BF"/>
+              <w:right w:val="single" w:sz="8" w:space="0" w:color="B3CC82" w:themeColor="accent3" w:themeTint="BF"/>
+            </w:tcBorders>
+            <w:hideMark/>
           </w:tcPr>
           <w:p>
             <w:pPr>
@@ -1784,6 +2236,13 @@
         <w:tc>
           <w:tcPr>
             <w:tcW w:w="1418" w:type="dxa"/>
+            <w:tcBorders>
+              <w:top w:val="single" w:sz="8" w:space="0" w:color="B3CC82" w:themeColor="accent3" w:themeTint="BF"/>
+              <w:left w:val="single" w:sz="8" w:space="0" w:color="B3CC82" w:themeColor="accent3" w:themeTint="BF"/>
+              <w:bottom w:val="single" w:sz="8" w:space="0" w:color="B3CC82" w:themeColor="accent3" w:themeTint="BF"/>
+              <w:right w:val="single" w:sz="8" w:space="0" w:color="B3CC82" w:themeColor="accent3" w:themeTint="BF"/>
+            </w:tcBorders>
+            <w:hideMark/>
           </w:tcPr>
           <w:p>
             <w:pPr>
@@ -1798,6 +2257,13 @@
         <w:tc>
           <w:tcPr>
             <w:tcW w:w="1417" w:type="dxa"/>
+            <w:tcBorders>
+              <w:top w:val="single" w:sz="8" w:space="0" w:color="B3CC82" w:themeColor="accent3" w:themeTint="BF"/>
+              <w:left w:val="single" w:sz="8" w:space="0" w:color="B3CC82" w:themeColor="accent3" w:themeTint="BF"/>
+              <w:bottom w:val="single" w:sz="8" w:space="0" w:color="B3CC82" w:themeColor="accent3" w:themeTint="BF"/>
+              <w:right w:val="single" w:sz="8" w:space="0" w:color="B3CC82" w:themeColor="accent3" w:themeTint="BF"/>
+            </w:tcBorders>
+            <w:hideMark/>
           </w:tcPr>
           <w:p>
             <w:pPr>
@@ -1815,6 +2281,13 @@
           <w:tcPr>
             <w:cnfStyle w:val="001000000000" w:firstRow="0" w:lastRow="0" w:firstColumn="1" w:lastColumn="0" w:oddVBand="0" w:evenVBand="0" w:oddHBand="0" w:evenHBand="0" w:firstRowFirstColumn="0" w:firstRowLastColumn="0" w:lastRowFirstColumn="0" w:lastRowLastColumn="0"/>
             <w:tcW w:w="817" w:type="dxa"/>
+            <w:tcBorders>
+              <w:top w:val="single" w:sz="8" w:space="0" w:color="B3CC82" w:themeColor="accent3" w:themeTint="BF"/>
+              <w:left w:val="single" w:sz="8" w:space="0" w:color="B3CC82" w:themeColor="accent3" w:themeTint="BF"/>
+              <w:bottom w:val="single" w:sz="8" w:space="0" w:color="B3CC82" w:themeColor="accent3" w:themeTint="BF"/>
+              <w:right w:val="single" w:sz="8" w:space="0" w:color="B3CC82" w:themeColor="accent3" w:themeTint="BF"/>
+            </w:tcBorders>
+            <w:hideMark/>
           </w:tcPr>
           <w:p>
             <w:pPr>
@@ -1828,6 +2301,13 @@
         <w:tc>
           <w:tcPr>
             <w:tcW w:w="1276" w:type="dxa"/>
+            <w:tcBorders>
+              <w:top w:val="single" w:sz="8" w:space="0" w:color="B3CC82" w:themeColor="accent3" w:themeTint="BF"/>
+              <w:left w:val="single" w:sz="8" w:space="0" w:color="B3CC82" w:themeColor="accent3" w:themeTint="BF"/>
+              <w:bottom w:val="single" w:sz="8" w:space="0" w:color="B3CC82" w:themeColor="accent3" w:themeTint="BF"/>
+              <w:right w:val="single" w:sz="8" w:space="0" w:color="B3CC82" w:themeColor="accent3" w:themeTint="BF"/>
+            </w:tcBorders>
+            <w:hideMark/>
           </w:tcPr>
           <w:p>
             <w:pPr>
@@ -1842,6 +2322,13 @@
         <w:tc>
           <w:tcPr>
             <w:tcW w:w="1701" w:type="dxa"/>
+            <w:tcBorders>
+              <w:top w:val="single" w:sz="8" w:space="0" w:color="B3CC82" w:themeColor="accent3" w:themeTint="BF"/>
+              <w:left w:val="single" w:sz="8" w:space="0" w:color="B3CC82" w:themeColor="accent3" w:themeTint="BF"/>
+              <w:bottom w:val="single" w:sz="8" w:space="0" w:color="B3CC82" w:themeColor="accent3" w:themeTint="BF"/>
+              <w:right w:val="single" w:sz="8" w:space="0" w:color="B3CC82" w:themeColor="accent3" w:themeTint="BF"/>
+            </w:tcBorders>
+            <w:hideMark/>
           </w:tcPr>
           <w:p>
             <w:pPr>
@@ -1856,6 +2343,13 @@
         <w:tc>
           <w:tcPr>
             <w:tcW w:w="1134" w:type="dxa"/>
+            <w:tcBorders>
+              <w:top w:val="single" w:sz="8" w:space="0" w:color="B3CC82" w:themeColor="accent3" w:themeTint="BF"/>
+              <w:left w:val="single" w:sz="8" w:space="0" w:color="B3CC82" w:themeColor="accent3" w:themeTint="BF"/>
+              <w:bottom w:val="single" w:sz="8" w:space="0" w:color="B3CC82" w:themeColor="accent3" w:themeTint="BF"/>
+              <w:right w:val="single" w:sz="8" w:space="0" w:color="B3CC82" w:themeColor="accent3" w:themeTint="BF"/>
+            </w:tcBorders>
+            <w:hideMark/>
           </w:tcPr>
           <w:p>
             <w:pPr>
@@ -1870,6 +2364,13 @@
         <w:tc>
           <w:tcPr>
             <w:tcW w:w="2551" w:type="dxa"/>
+            <w:tcBorders>
+              <w:top w:val="single" w:sz="8" w:space="0" w:color="B3CC82" w:themeColor="accent3" w:themeTint="BF"/>
+              <w:left w:val="single" w:sz="8" w:space="0" w:color="B3CC82" w:themeColor="accent3" w:themeTint="BF"/>
+              <w:bottom w:val="single" w:sz="8" w:space="0" w:color="B3CC82" w:themeColor="accent3" w:themeTint="BF"/>
+              <w:right w:val="single" w:sz="8" w:space="0" w:color="B3CC82" w:themeColor="accent3" w:themeTint="BF"/>
+            </w:tcBorders>
+            <w:hideMark/>
           </w:tcPr>
           <w:p>
             <w:pPr>
@@ -1884,6 +2385,13 @@
         <w:tc>
           <w:tcPr>
             <w:tcW w:w="1418" w:type="dxa"/>
+            <w:tcBorders>
+              <w:top w:val="single" w:sz="8" w:space="0" w:color="B3CC82" w:themeColor="accent3" w:themeTint="BF"/>
+              <w:left w:val="single" w:sz="8" w:space="0" w:color="B3CC82" w:themeColor="accent3" w:themeTint="BF"/>
+              <w:bottom w:val="single" w:sz="8" w:space="0" w:color="B3CC82" w:themeColor="accent3" w:themeTint="BF"/>
+              <w:right w:val="single" w:sz="8" w:space="0" w:color="B3CC82" w:themeColor="accent3" w:themeTint="BF"/>
+            </w:tcBorders>
+            <w:hideMark/>
           </w:tcPr>
           <w:p>
             <w:pPr>
@@ -1898,6 +2406,13 @@
         <w:tc>
           <w:tcPr>
             <w:tcW w:w="1417" w:type="dxa"/>
+            <w:tcBorders>
+              <w:top w:val="single" w:sz="8" w:space="0" w:color="B3CC82" w:themeColor="accent3" w:themeTint="BF"/>
+              <w:left w:val="single" w:sz="8" w:space="0" w:color="B3CC82" w:themeColor="accent3" w:themeTint="BF"/>
+              <w:bottom w:val="single" w:sz="8" w:space="0" w:color="B3CC82" w:themeColor="accent3" w:themeTint="BF"/>
+              <w:right w:val="single" w:sz="8" w:space="0" w:color="B3CC82" w:themeColor="accent3" w:themeTint="BF"/>
+            </w:tcBorders>
+            <w:hideMark/>
           </w:tcPr>
           <w:p>
             <w:pPr>
@@ -1928,7 +2443,7 @@
     </w:p>
     <w:tbl>
       <w:tblPr>
-        <w:tblStyle w:val="LightGrid-Accent2"/>
+        <w:tblStyle w:val="Cuadrculaclara-nfasis2"/>
         <w:tblW w:w="10314" w:type="dxa"/>
         <w:tblLook w:val="04A0" w:firstRow="1" w:lastRow="0" w:firstColumn="1" w:lastColumn="0" w:noHBand="0" w:noVBand="1"/>
       </w:tblPr>
@@ -1947,6 +2462,7 @@
           <w:tcPr>
             <w:cnfStyle w:val="001000000000" w:firstRow="0" w:lastRow="0" w:firstColumn="1" w:lastColumn="0" w:oddVBand="0" w:evenVBand="0" w:oddHBand="0" w:evenHBand="0" w:firstRowFirstColumn="0" w:firstRowLastColumn="0" w:lastRowFirstColumn="0" w:lastRowLastColumn="0"/>
             <w:tcW w:w="1526" w:type="dxa"/>
+            <w:hideMark/>
           </w:tcPr>
           <w:p>
             <w:pPr>
@@ -1960,6 +2476,7 @@
         <w:tc>
           <w:tcPr>
             <w:tcW w:w="2693" w:type="dxa"/>
+            <w:hideMark/>
           </w:tcPr>
           <w:p>
             <w:pPr>
@@ -1974,6 +2491,7 @@
         <w:tc>
           <w:tcPr>
             <w:tcW w:w="1559" w:type="dxa"/>
+            <w:hideMark/>
           </w:tcPr>
           <w:p>
             <w:pPr>
@@ -1988,6 +2506,7 @@
         <w:tc>
           <w:tcPr>
             <w:tcW w:w="1843" w:type="dxa"/>
+            <w:hideMark/>
           </w:tcPr>
           <w:p>
             <w:pPr>
@@ -2002,6 +2521,7 @@
         <w:tc>
           <w:tcPr>
             <w:tcW w:w="2693" w:type="dxa"/>
+            <w:hideMark/>
           </w:tcPr>
           <w:p>
             <w:pPr>
@@ -2022,6 +2542,7 @@
           <w:tcPr>
             <w:cnfStyle w:val="001000000000" w:firstRow="0" w:lastRow="0" w:firstColumn="1" w:lastColumn="0" w:oddVBand="0" w:evenVBand="0" w:oddHBand="0" w:evenHBand="0" w:firstRowFirstColumn="0" w:firstRowLastColumn="0" w:lastRowFirstColumn="0" w:lastRowLastColumn="0"/>
             <w:tcW w:w="1526" w:type="dxa"/>
+            <w:hideMark/>
           </w:tcPr>
           <w:p>
             <w:pPr>
@@ -2035,6 +2556,7 @@
         <w:tc>
           <w:tcPr>
             <w:tcW w:w="2693" w:type="dxa"/>
+            <w:hideMark/>
           </w:tcPr>
           <w:p>
             <w:pPr>
@@ -2049,6 +2571,7 @@
         <w:tc>
           <w:tcPr>
             <w:tcW w:w="1559" w:type="dxa"/>
+            <w:hideMark/>
           </w:tcPr>
           <w:p>
             <w:pPr>
@@ -2063,6 +2586,7 @@
         <w:tc>
           <w:tcPr>
             <w:tcW w:w="1843" w:type="dxa"/>
+            <w:hideMark/>
           </w:tcPr>
           <w:p>
             <w:pPr>
@@ -2077,6 +2601,7 @@
         <w:tc>
           <w:tcPr>
             <w:tcW w:w="2693" w:type="dxa"/>
+            <w:hideMark/>
           </w:tcPr>
           <w:p>
             <w:pPr>
@@ -2097,6 +2622,7 @@
           <w:tcPr>
             <w:cnfStyle w:val="001000000000" w:firstRow="0" w:lastRow="0" w:firstColumn="1" w:lastColumn="0" w:oddVBand="0" w:evenVBand="0" w:oddHBand="0" w:evenHBand="0" w:firstRowFirstColumn="0" w:firstRowLastColumn="0" w:lastRowFirstColumn="0" w:lastRowLastColumn="0"/>
             <w:tcW w:w="1526" w:type="dxa"/>
+            <w:hideMark/>
           </w:tcPr>
           <w:p>
             <w:pPr>
@@ -2110,6 +2636,7 @@
         <w:tc>
           <w:tcPr>
             <w:tcW w:w="2693" w:type="dxa"/>
+            <w:hideMark/>
           </w:tcPr>
           <w:p>
             <w:pPr>
@@ -2124,6 +2651,7 @@
         <w:tc>
           <w:tcPr>
             <w:tcW w:w="1559" w:type="dxa"/>
+            <w:hideMark/>
           </w:tcPr>
           <w:p>
             <w:pPr>
@@ -2138,6 +2666,7 @@
         <w:tc>
           <w:tcPr>
             <w:tcW w:w="1843" w:type="dxa"/>
+            <w:hideMark/>
           </w:tcPr>
           <w:p>
             <w:pPr>
@@ -2152,6 +2681,7 @@
         <w:tc>
           <w:tcPr>
             <w:tcW w:w="2693" w:type="dxa"/>
+            <w:hideMark/>
           </w:tcPr>
           <w:p>
             <w:pPr>
@@ -2172,6 +2702,7 @@
           <w:tcPr>
             <w:cnfStyle w:val="001000000000" w:firstRow="0" w:lastRow="0" w:firstColumn="1" w:lastColumn="0" w:oddVBand="0" w:evenVBand="0" w:oddHBand="0" w:evenHBand="0" w:firstRowFirstColumn="0" w:firstRowLastColumn="0" w:lastRowFirstColumn="0" w:lastRowLastColumn="0"/>
             <w:tcW w:w="1526" w:type="dxa"/>
+            <w:hideMark/>
           </w:tcPr>
           <w:p>
             <w:pPr>
@@ -2185,6 +2716,7 @@
         <w:tc>
           <w:tcPr>
             <w:tcW w:w="2693" w:type="dxa"/>
+            <w:hideMark/>
           </w:tcPr>
           <w:p>
             <w:pPr>
@@ -2199,6 +2731,7 @@
         <w:tc>
           <w:tcPr>
             <w:tcW w:w="1559" w:type="dxa"/>
+            <w:hideMark/>
           </w:tcPr>
           <w:p>
             <w:pPr>
@@ -2213,6 +2746,7 @@
         <w:tc>
           <w:tcPr>
             <w:tcW w:w="1843" w:type="dxa"/>
+            <w:hideMark/>
           </w:tcPr>
           <w:p>
             <w:pPr>
@@ -2227,6 +2761,7 @@
         <w:tc>
           <w:tcPr>
             <w:tcW w:w="2693" w:type="dxa"/>
+            <w:hideMark/>
           </w:tcPr>
           <w:p>
             <w:pPr>
@@ -2247,6 +2782,7 @@
           <w:tcPr>
             <w:cnfStyle w:val="001000000000" w:firstRow="0" w:lastRow="0" w:firstColumn="1" w:lastColumn="0" w:oddVBand="0" w:evenVBand="0" w:oddHBand="0" w:evenHBand="0" w:firstRowFirstColumn="0" w:firstRowLastColumn="0" w:lastRowFirstColumn="0" w:lastRowLastColumn="0"/>
             <w:tcW w:w="1526" w:type="dxa"/>
+            <w:hideMark/>
           </w:tcPr>
           <w:p>
             <w:pPr>
@@ -2260,6 +2796,7 @@
         <w:tc>
           <w:tcPr>
             <w:tcW w:w="2693" w:type="dxa"/>
+            <w:hideMark/>
           </w:tcPr>
           <w:p>
             <w:pPr>
@@ -2274,6 +2811,7 @@
         <w:tc>
           <w:tcPr>
             <w:tcW w:w="1559" w:type="dxa"/>
+            <w:hideMark/>
           </w:tcPr>
           <w:p>
             <w:pPr>
@@ -2288,6 +2826,7 @@
         <w:tc>
           <w:tcPr>
             <w:tcW w:w="1843" w:type="dxa"/>
+            <w:hideMark/>
           </w:tcPr>
           <w:p>
             <w:pPr>
@@ -2302,6 +2841,7 @@
         <w:tc>
           <w:tcPr>
             <w:tcW w:w="2693" w:type="dxa"/>
+            <w:hideMark/>
           </w:tcPr>
           <w:p>
             <w:pPr>
@@ -2322,6 +2862,7 @@
           <w:tcPr>
             <w:cnfStyle w:val="001000000000" w:firstRow="0" w:lastRow="0" w:firstColumn="1" w:lastColumn="0" w:oddVBand="0" w:evenVBand="0" w:oddHBand="0" w:evenHBand="0" w:firstRowFirstColumn="0" w:firstRowLastColumn="0" w:lastRowFirstColumn="0" w:lastRowLastColumn="0"/>
             <w:tcW w:w="1526" w:type="dxa"/>
+            <w:hideMark/>
           </w:tcPr>
           <w:p>
             <w:pPr>
@@ -2335,6 +2876,7 @@
         <w:tc>
           <w:tcPr>
             <w:tcW w:w="2693" w:type="dxa"/>
+            <w:hideMark/>
           </w:tcPr>
           <w:p>
             <w:pPr>
@@ -2349,6 +2891,7 @@
         <w:tc>
           <w:tcPr>
             <w:tcW w:w="1559" w:type="dxa"/>
+            <w:hideMark/>
           </w:tcPr>
           <w:p>
             <w:pPr>
@@ -2363,6 +2906,7 @@
         <w:tc>
           <w:tcPr>
             <w:tcW w:w="1843" w:type="dxa"/>
+            <w:hideMark/>
           </w:tcPr>
           <w:p>
             <w:pPr>
@@ -2377,6 +2921,7 @@
         <w:tc>
           <w:tcPr>
             <w:tcW w:w="2693" w:type="dxa"/>
+            <w:hideMark/>
           </w:tcPr>
           <w:p>
             <w:pPr>
@@ -2397,6 +2942,7 @@
           <w:tcPr>
             <w:cnfStyle w:val="001000000000" w:firstRow="0" w:lastRow="0" w:firstColumn="1" w:lastColumn="0" w:oddVBand="0" w:evenVBand="0" w:oddHBand="0" w:evenHBand="0" w:firstRowFirstColumn="0" w:firstRowLastColumn="0" w:lastRowFirstColumn="0" w:lastRowLastColumn="0"/>
             <w:tcW w:w="1526" w:type="dxa"/>
+            <w:hideMark/>
           </w:tcPr>
           <w:p>
             <w:pPr>
@@ -2410,6 +2956,7 @@
         <w:tc>
           <w:tcPr>
             <w:tcW w:w="2693" w:type="dxa"/>
+            <w:hideMark/>
           </w:tcPr>
           <w:p>
             <w:pPr>
@@ -2424,6 +2971,7 @@
         <w:tc>
           <w:tcPr>
             <w:tcW w:w="1559" w:type="dxa"/>
+            <w:hideMark/>
           </w:tcPr>
           <w:p>
             <w:pPr>
@@ -2438,6 +2986,7 @@
         <w:tc>
           <w:tcPr>
             <w:tcW w:w="1843" w:type="dxa"/>
+            <w:hideMark/>
           </w:tcPr>
           <w:p>
             <w:pPr>
@@ -2452,6 +3001,7 @@
         <w:tc>
           <w:tcPr>
             <w:tcW w:w="2693" w:type="dxa"/>
+            <w:hideMark/>
           </w:tcPr>
           <w:p>
             <w:pPr>
@@ -2472,6 +3022,7 @@
           <w:tcPr>
             <w:cnfStyle w:val="001000000000" w:firstRow="0" w:lastRow="0" w:firstColumn="1" w:lastColumn="0" w:oddVBand="0" w:evenVBand="0" w:oddHBand="0" w:evenHBand="0" w:firstRowFirstColumn="0" w:firstRowLastColumn="0" w:lastRowFirstColumn="0" w:lastRowLastColumn="0"/>
             <w:tcW w:w="1526" w:type="dxa"/>
+            <w:hideMark/>
           </w:tcPr>
           <w:p>
             <w:pPr>
@@ -2485,6 +3036,7 @@
         <w:tc>
           <w:tcPr>
             <w:tcW w:w="2693" w:type="dxa"/>
+            <w:hideMark/>
           </w:tcPr>
           <w:p>
             <w:pPr>
@@ -2499,6 +3051,7 @@
         <w:tc>
           <w:tcPr>
             <w:tcW w:w="1559" w:type="dxa"/>
+            <w:hideMark/>
           </w:tcPr>
           <w:p>
             <w:pPr>
@@ -2513,6 +3066,7 @@
         <w:tc>
           <w:tcPr>
             <w:tcW w:w="1843" w:type="dxa"/>
+            <w:hideMark/>
           </w:tcPr>
           <w:p>
             <w:pPr>
@@ -2527,6 +3081,7 @@
         <w:tc>
           <w:tcPr>
             <w:tcW w:w="2693" w:type="dxa"/>
+            <w:hideMark/>
           </w:tcPr>
           <w:p>
             <w:pPr>
@@ -2547,6 +3102,7 @@
           <w:tcPr>
             <w:cnfStyle w:val="001000000000" w:firstRow="0" w:lastRow="0" w:firstColumn="1" w:lastColumn="0" w:oddVBand="0" w:evenVBand="0" w:oddHBand="0" w:evenHBand="0" w:firstRowFirstColumn="0" w:firstRowLastColumn="0" w:lastRowFirstColumn="0" w:lastRowLastColumn="0"/>
             <w:tcW w:w="1526" w:type="dxa"/>
+            <w:hideMark/>
           </w:tcPr>
           <w:p>
             <w:pPr>
@@ -2560,6 +3116,7 @@
         <w:tc>
           <w:tcPr>
             <w:tcW w:w="2693" w:type="dxa"/>
+            <w:hideMark/>
           </w:tcPr>
           <w:p>
             <w:pPr>
@@ -2574,6 +3131,7 @@
         <w:tc>
           <w:tcPr>
             <w:tcW w:w="1559" w:type="dxa"/>
+            <w:hideMark/>
           </w:tcPr>
           <w:p>
             <w:pPr>
@@ -2588,6 +3146,7 @@
         <w:tc>
           <w:tcPr>
             <w:tcW w:w="1843" w:type="dxa"/>
+            <w:hideMark/>
           </w:tcPr>
           <w:p>
             <w:pPr>
@@ -2602,6 +3161,7 @@
         <w:tc>
           <w:tcPr>
             <w:tcW w:w="2693" w:type="dxa"/>
+            <w:hideMark/>
           </w:tcPr>
           <w:p>
             <w:pPr>
@@ -2622,6 +3182,7 @@
           <w:tcPr>
             <w:cnfStyle w:val="001000000000" w:firstRow="0" w:lastRow="0" w:firstColumn="1" w:lastColumn="0" w:oddVBand="0" w:evenVBand="0" w:oddHBand="0" w:evenHBand="0" w:firstRowFirstColumn="0" w:firstRowLastColumn="0" w:lastRowFirstColumn="0" w:lastRowLastColumn="0"/>
             <w:tcW w:w="1526" w:type="dxa"/>
+            <w:hideMark/>
           </w:tcPr>
           <w:p>
             <w:pPr>
@@ -2635,6 +3196,7 @@
         <w:tc>
           <w:tcPr>
             <w:tcW w:w="2693" w:type="dxa"/>
+            <w:hideMark/>
           </w:tcPr>
           <w:p>
             <w:pPr>
@@ -2649,6 +3211,7 @@
         <w:tc>
           <w:tcPr>
             <w:tcW w:w="1559" w:type="dxa"/>
+            <w:hideMark/>
           </w:tcPr>
           <w:p>
             <w:pPr>
@@ -2663,6 +3226,7 @@
         <w:tc>
           <w:tcPr>
             <w:tcW w:w="1843" w:type="dxa"/>
+            <w:hideMark/>
           </w:tcPr>
           <w:p>
             <w:pPr>
@@ -2677,6 +3241,7 @@
         <w:tc>
           <w:tcPr>
             <w:tcW w:w="2693" w:type="dxa"/>
+            <w:hideMark/>
           </w:tcPr>
           <w:p>
             <w:pPr>
@@ -2697,6 +3262,7 @@
           <w:tcPr>
             <w:cnfStyle w:val="001000000000" w:firstRow="0" w:lastRow="0" w:firstColumn="1" w:lastColumn="0" w:oddVBand="0" w:evenVBand="0" w:oddHBand="0" w:evenHBand="0" w:firstRowFirstColumn="0" w:firstRowLastColumn="0" w:lastRowFirstColumn="0" w:lastRowLastColumn="0"/>
             <w:tcW w:w="1526" w:type="dxa"/>
+            <w:hideMark/>
           </w:tcPr>
           <w:p>
             <w:pPr>
@@ -2710,6 +3276,7 @@
         <w:tc>
           <w:tcPr>
             <w:tcW w:w="2693" w:type="dxa"/>
+            <w:hideMark/>
           </w:tcPr>
           <w:p>
             <w:pPr>
@@ -2724,6 +3291,7 @@
         <w:tc>
           <w:tcPr>
             <w:tcW w:w="1559" w:type="dxa"/>
+            <w:hideMark/>
           </w:tcPr>
           <w:p>
             <w:pPr>
@@ -2738,6 +3306,7 @@
         <w:tc>
           <w:tcPr>
             <w:tcW w:w="1843" w:type="dxa"/>
+            <w:hideMark/>
           </w:tcPr>
           <w:p>
             <w:pPr>
@@ -2752,6 +3321,7 @@
         <w:tc>
           <w:tcPr>
             <w:tcW w:w="2693" w:type="dxa"/>
+            <w:hideMark/>
           </w:tcPr>
           <w:p>
             <w:pPr>
@@ -2772,6 +3342,7 @@
           <w:tcPr>
             <w:cnfStyle w:val="001000000000" w:firstRow="0" w:lastRow="0" w:firstColumn="1" w:lastColumn="0" w:oddVBand="0" w:evenVBand="0" w:oddHBand="0" w:evenHBand="0" w:firstRowFirstColumn="0" w:firstRowLastColumn="0" w:lastRowFirstColumn="0" w:lastRowLastColumn="0"/>
             <w:tcW w:w="1526" w:type="dxa"/>
+            <w:hideMark/>
           </w:tcPr>
           <w:p>
             <w:pPr>
@@ -2785,6 +3356,7 @@
         <w:tc>
           <w:tcPr>
             <w:tcW w:w="2693" w:type="dxa"/>
+            <w:hideMark/>
           </w:tcPr>
           <w:p>
             <w:pPr>
@@ -2799,6 +3371,7 @@
         <w:tc>
           <w:tcPr>
             <w:tcW w:w="1559" w:type="dxa"/>
+            <w:hideMark/>
           </w:tcPr>
           <w:p>
             <w:pPr>
@@ -2813,6 +3386,7 @@
         <w:tc>
           <w:tcPr>
             <w:tcW w:w="1843" w:type="dxa"/>
+            <w:hideMark/>
           </w:tcPr>
           <w:p>
             <w:pPr>
@@ -2827,6 +3401,7 @@
         <w:tc>
           <w:tcPr>
             <w:tcW w:w="2693" w:type="dxa"/>
+            <w:hideMark/>
           </w:tcPr>
           <w:p>
             <w:pPr>
@@ -2843,10 +3418,22 @@
     <w:p/>
     <w:p>
       <w:r>
-        <w:t>9.-</w:t>
+        <w:t>9.-Mostrar el nombre de los recursos (empleados), asignados a un proyecto en la ciudad de México.</w:t>
       </w:r>
+    </w:p>
+    <w:p>
+      <w:pPr>
+        <w:rPr>
+          <w:b/>
+          <w:lang w:val="en-US"/>
+        </w:rPr>
+      </w:pPr>
       <w:r>
-        <w:t>Mostrar el nombre de los recursos (empleados), asignados a un proyecto en la ciudad de México.</w:t>
+        <w:rPr>
+          <w:b/>
+          <w:lang w:val="en-US"/>
+        </w:rPr>
+        <w:t>Select e.user, e.name, e. last_name from employee e, project p, client c inner join project p ON p.id_co = c.Id;</w:t>
       </w:r>
     </w:p>
     <w:p>
@@ -2855,14 +3442,38 @@
       </w:r>
     </w:p>
     <w:p>
+      <w:pPr>
+        <w:rPr>
+          <w:b/>
+          <w:lang w:val="en-US"/>
+        </w:rPr>
+      </w:pPr>
       <w:r>
-        <w:t>11.-Mostrar los departamentos involucrados en los proyectos que dan mantenimiento a una plataforma BRM</w:t>
+        <w:rPr>
+          <w:b/>
+          <w:lang w:val="en-US"/>
+        </w:rPr>
+        <w:t>Select e.user,e.pswd from employee e, project p, client c INNER JOIN project p ON p.id_co = c.Id where duration=&gt;100 and e.status = ‘Inactive’;</w:t>
       </w:r>
+    </w:p>
+    <w:p>
       <w:r>
-        <w:t xml:space="preserve"> y el nombre de la compañía a la que se le está dando el servicio</w:t>
+        <w:t>11.-Mostrar los departamentos involucrados en los proyectos que dan mantenimiento a una plataforma BRM y el nombre de la compañía a la que se le está dando el servicio.</w:t>
       </w:r>
+    </w:p>
+    <w:p>
+      <w:pPr>
+        <w:rPr>
+          <w:b/>
+          <w:lang w:val="en-US"/>
+        </w:rPr>
+      </w:pPr>
       <w:r>
-        <w:t>.</w:t>
+        <w:rPr>
+          <w:b/>
+          <w:lang w:val="en-US"/>
+        </w:rPr>
+        <w:t>Select e.department, c.company from employee e, project p, client c INNER JOIN project p ON p.id_co = c.Id where p.name= “BRM Maintenance”;</w:t>
       </w:r>
     </w:p>
     <w:p>
@@ -2873,36 +3484,43 @@
     <w:p>
       <w:pPr>
         <w:rPr>
-          <w:lang w:val="es-ES_tradnl"/>
+          <w:b/>
+          <w:lang w:val="en-US"/>
         </w:rPr>
       </w:pPr>
       <w:r>
         <w:rPr>
-          <w:lang w:val="es-ES_tradnl"/>
+          <w:b/>
+          <w:lang w:val="en-US"/>
         </w:rPr>
-        <w:t>13.- ¿Qué es SQL *</w:t>
-      </w:r>
-      <w:proofErr w:type="spellStart"/>
-      <w:r>
-        <w:rPr>
-          <w:lang w:val="es-ES_tradnl"/>
-        </w:rPr>
-        <w:t>Loader</w:t>
-      </w:r>
-      <w:proofErr w:type="spellEnd"/>
-      <w:r>
-        <w:rPr>
-          <w:lang w:val="es-ES_tradnl"/>
-        </w:rPr>
-        <w:t>?</w:t>
+        <w:t>Select c.contact from employee e, project p, client c where e.id= ‘567’;</w:t>
       </w:r>
     </w:p>
     <w:p>
       <w:pPr>
         <w:rPr>
-          <w:lang w:val="es-ES_tradnl"/>
+          <w:lang w:val="en-US"/>
         </w:rPr>
       </w:pPr>
+      <w:r>
+        <w:rPr>
+          <w:lang w:val="en-US"/>
+        </w:rPr>
+        <w:t>13.- ¿Qué es SQL *Loader?</w:t>
+      </w:r>
+    </w:p>
+    <w:p>
+      <w:pPr>
+        <w:rPr>
+          <w:b/>
+        </w:rPr>
+      </w:pPr>
+      <w:r>
+        <w:rPr>
+          <w:b/>
+        </w:rPr>
+        <w:t>Es como una guia para darnos nociones básicas sobre sql y sus funciones</w:t>
+      </w:r>
     </w:p>
     <w:p>
       <w:pPr>
@@ -2920,9 +3538,17 @@
     <w:p>
       <w:pPr>
         <w:rPr>
+          <w:b/>
           <w:lang w:val="es-ES_tradnl"/>
         </w:rPr>
       </w:pPr>
+      <w:r>
+        <w:rPr>
+          <w:b/>
+          <w:lang w:val="es-ES_tradnl"/>
+        </w:rPr>
+        <w:t>Es un programa de línea de comandos para introducir instrucciones de sql como la línea de comandos de Windows.</w:t>
+      </w:r>
     </w:p>
     <w:p>
       <w:pPr>
@@ -2934,32 +3560,23 @@
         <w:rPr>
           <w:lang w:val="es-ES_tradnl"/>
         </w:rPr>
-        <w:lastRenderedPageBreak/>
-        <w:t>15.- ¿Cuáles son las diferencias entre SQL *</w:t>
+        <w:t>15.- ¿Cuáles son las diferencias entre SQL *Loader y SQL Plus?</w:t>
       </w:r>
-      <w:proofErr w:type="spellStart"/>
-      <w:r>
-        <w:rPr>
-          <w:lang w:val="es-ES_tradnl"/>
-        </w:rPr>
-        <w:t>Loader</w:t>
-      </w:r>
-      <w:proofErr w:type="spellEnd"/>
-      <w:r>
-        <w:rPr>
-          <w:lang w:val="es-ES_tradnl"/>
-        </w:rPr>
-        <w:t xml:space="preserve"> y SQL Plus?</w:t>
-      </w:r>
-      <w:bookmarkStart w:id="0" w:name="_GoBack"/>
-      <w:bookmarkEnd w:id="0"/>
     </w:p>
     <w:p>
       <w:pPr>
         <w:rPr>
+          <w:b/>
           <w:lang w:val="es-ES_tradnl"/>
         </w:rPr>
       </w:pPr>
+      <w:r>
+        <w:rPr>
+          <w:b/>
+          <w:lang w:val="es-ES_tradnl"/>
+        </w:rPr>
+        <w:t>una es una línea de comandos para ejecutar instrucciones y la otra es una guía para empaparse de todo lo que es sql.</w:t>
+      </w:r>
     </w:p>
     <w:p>
       <w:pPr>
@@ -2974,7 +3591,26 @@
         <w:t>16.- ¿Qué me genera el comando DESCRIBE?</w:t>
       </w:r>
     </w:p>
+    <w:p>
+      <w:pPr>
+        <w:rPr>
+          <w:b/>
+          <w:lang w:val="es-ES_tradnl"/>
+        </w:rPr>
+      </w:pPr>
+      <w:r>
+        <w:rPr>
+          <w:b/>
+          <w:lang w:val="es-ES_tradnl"/>
+        </w:rPr>
+        <w:t>Proporciona información de las tablas de la base de datos que se este usando</w:t>
+      </w:r>
+    </w:p>
     <w:p/>
+    <w:p>
+      <w:bookmarkStart w:id="0" w:name="_GoBack"/>
+      <w:bookmarkEnd w:id="0"/>
+    </w:p>
     <w:sectPr>
       <w:pgSz w:w="12240" w:h="15840"/>
       <w:pgMar w:top="1417" w:right="1701" w:bottom="1417" w:left="1701" w:header="708" w:footer="708" w:gutter="0"/>
@@ -2986,7 +3622,7 @@
 </file>
 
 <file path=word/numbering.xml><?xml version="1.0" encoding="utf-8"?>
-<w:numbering xmlns:wpc="http://schemas.microsoft.com/office/word/2010/wordprocessingCanvas" xmlns:mo="http://schemas.microsoft.com/office/mac/office/2008/main" xmlns:mc="http://schemas.openxmlformats.org/markup-compatibility/2006" xmlns:mv="urn:schemas-microsoft-com:mac:vml" xmlns:o="urn:schemas-microsoft-com:office:office" xmlns:r="http://schemas.openxmlformats.org/officeDocument/2006/relationships" xmlns:m="http://schemas.openxmlformats.org/officeDocument/2006/math" xmlns:v="urn:schemas-microsoft-com:vml" xmlns:wp14="http://schemas.microsoft.com/office/word/2010/wordprocessingDrawing" xmlns:wp="http://schemas.openxmlformats.org/drawingml/2006/wordprocessingDrawing" xmlns:w10="urn:schemas-microsoft-com:office:word" xmlns:w="http://schemas.openxmlformats.org/wordprocessingml/2006/main" xmlns:w14="http://schemas.microsoft.com/office/word/2010/wordml" xmlns:wpg="http://schemas.microsoft.com/office/word/2010/wordprocessingGroup" xmlns:wpi="http://schemas.microsoft.com/office/word/2010/wordprocessingInk" xmlns:wne="http://schemas.microsoft.com/office/word/2006/wordml" xmlns:wps="http://schemas.microsoft.com/office/word/2010/wordprocessingShape" mc:Ignorable="w14 wp14">
+<w:numbering xmlns:wpc="http://schemas.microsoft.com/office/word/2010/wordprocessingCanvas" xmlns:mc="http://schemas.openxmlformats.org/markup-compatibility/2006" xmlns:o="urn:schemas-microsoft-com:office:office" xmlns:r="http://schemas.openxmlformats.org/officeDocument/2006/relationships" xmlns:m="http://schemas.openxmlformats.org/officeDocument/2006/math" xmlns:v="urn:schemas-microsoft-com:vml" xmlns:wp14="http://schemas.microsoft.com/office/word/2010/wordprocessingDrawing" xmlns:wp="http://schemas.openxmlformats.org/drawingml/2006/wordprocessingDrawing" xmlns:w10="urn:schemas-microsoft-com:office:word" xmlns:w="http://schemas.openxmlformats.org/wordprocessingml/2006/main" xmlns:w14="http://schemas.microsoft.com/office/word/2010/wordml" xmlns:wpg="http://schemas.microsoft.com/office/word/2010/wordprocessingGroup" xmlns:wpi="http://schemas.microsoft.com/office/word/2010/wordprocessingInk" xmlns:wne="http://schemas.microsoft.com/office/word/2006/wordml" xmlns:wps="http://schemas.microsoft.com/office/word/2010/wordprocessingShape" mc:Ignorable="w14 wp14">
   <w:abstractNum w:abstractNumId="0">
     <w:nsid w:val="33685865"/>
     <w:multiLevelType w:val="hybridMultilevel"/>
@@ -3188,7 +3824,7 @@
       </w:pPr>
     </w:pPrDefault>
   </w:docDefaults>
-  <w:latentStyles w:defLockedState="0" w:defUIPriority="99" w:defSemiHidden="1" w:defUnhideWhenUsed="1" w:defQFormat="0" w:count="276">
+  <w:latentStyles w:defLockedState="0" w:defUIPriority="99" w:defSemiHidden="1" w:defUnhideWhenUsed="1" w:defQFormat="0" w:count="267">
     <w:lsdException w:name="Normal" w:semiHidden="0" w:uiPriority="0" w:unhideWhenUsed="0" w:qFormat="1"/>
     <w:lsdException w:name="heading 1" w:semiHidden="0" w:uiPriority="9" w:unhideWhenUsed="0" w:qFormat="1"/>
     <w:lsdException w:name="heading 2" w:uiPriority="9" w:qFormat="1"/>
@@ -3330,14 +3966,15 @@
   <w:style w:type="paragraph" w:default="1" w:styleId="Normal">
     <w:name w:val="Normal"/>
     <w:qFormat/>
-    <w:rsid w:val="00A148EB"/>
+    <w:rsid w:val="00C37645"/>
   </w:style>
-  <w:style w:type="character" w:default="1" w:styleId="DefaultParagraphFont">
+  <w:style w:type="character" w:default="1" w:styleId="Fuentedeprrafopredeter">
     <w:name w:val="Default Paragraph Font"/>
     <w:uiPriority w:val="1"/>
+    <w:semiHidden/>
     <w:unhideWhenUsed/>
   </w:style>
-  <w:style w:type="table" w:default="1" w:styleId="TableNormal">
+  <w:style w:type="table" w:default="1" w:styleId="Tablanormal">
     <w:name w:val="Normal Table"/>
     <w:uiPriority w:val="99"/>
     <w:semiHidden/>
@@ -3352,15 +3989,15 @@
       </w:tblCellMar>
     </w:tblPr>
   </w:style>
-  <w:style w:type="numbering" w:default="1" w:styleId="NoList">
+  <w:style w:type="numbering" w:default="1" w:styleId="Sinlista">
     <w:name w:val="No List"/>
     <w:uiPriority w:val="99"/>
     <w:semiHidden/>
     <w:unhideWhenUsed/>
   </w:style>
-  <w:style w:type="table" w:styleId="TableGrid">
+  <w:style w:type="table" w:styleId="Tablaconcuadrcula">
     <w:name w:val="Table Grid"/>
-    <w:basedOn w:val="TableNormal"/>
+    <w:basedOn w:val="Tablanormal"/>
     <w:uiPriority w:val="59"/>
     <w:rsid w:val="00A0217A"/>
     <w:pPr>
@@ -3384,9 +4021,9 @@
       </w:tblCellMar>
     </w:tblPr>
   </w:style>
-  <w:style w:type="table" w:styleId="LightShading-Accent5">
+  <w:style w:type="table" w:styleId="Sombreadoclaro-nfasis5">
     <w:name w:val="Light Shading Accent 5"/>
-    <w:basedOn w:val="TableNormal"/>
+    <w:basedOn w:val="Tablanormal"/>
     <w:uiPriority w:val="60"/>
     <w:rsid w:val="00A0217A"/>
     <w:pPr>
@@ -3487,9 +4124,9 @@
       </w:tcPr>
     </w:tblStylePr>
   </w:style>
-  <w:style w:type="table" w:styleId="LightGrid-Accent5">
+  <w:style w:type="table" w:styleId="Cuadrculaclara-nfasis5">
     <w:name w:val="Light Grid Accent 5"/>
-    <w:basedOn w:val="TableNormal"/>
+    <w:basedOn w:val="Tablanormal"/>
     <w:uiPriority w:val="62"/>
     <w:rsid w:val="00A0217A"/>
     <w:pPr>
@@ -3617,9 +4254,9 @@
       </w:tcPr>
     </w:tblStylePr>
   </w:style>
-  <w:style w:type="table" w:styleId="MediumGrid1-Accent3">
+  <w:style w:type="table" w:styleId="Cuadrculamedia1-nfasis3">
     <w:name w:val="Medium Grid 1 Accent 3"/>
-    <w:basedOn w:val="TableNormal"/>
+    <w:basedOn w:val="Tablanormal"/>
     <w:uiPriority w:val="67"/>
     <w:rsid w:val="009F0612"/>
     <w:pPr>
@@ -3690,9 +4327,9 @@
       </w:tcPr>
     </w:tblStylePr>
   </w:style>
-  <w:style w:type="table" w:styleId="LightGrid-Accent2">
+  <w:style w:type="table" w:styleId="Cuadrculaclara-nfasis2">
     <w:name w:val="Light Grid Accent 2"/>
-    <w:basedOn w:val="TableNormal"/>
+    <w:basedOn w:val="Tablanormal"/>
     <w:uiPriority w:val="62"/>
     <w:rsid w:val="00355101"/>
     <w:pPr>
@@ -3820,7 +4457,7 @@
       </w:tcPr>
     </w:tblStylePr>
   </w:style>
-  <w:style w:type="paragraph" w:styleId="ListParagraph">
+  <w:style w:type="paragraph" w:styleId="Prrafodelista">
     <w:name w:val="List Paragraph"/>
     <w:basedOn w:val="Normal"/>
     <w:uiPriority w:val="34"/>
@@ -3835,7 +4472,7 @@
 </file>
 
 <file path=word/stylesWithEffects.xml><?xml version="1.0" encoding="utf-8"?>
-<w:styles xmlns:wpc="http://schemas.microsoft.com/office/word/2010/wordprocessingCanvas" xmlns:mo="http://schemas.microsoft.com/office/mac/office/2008/main" xmlns:mc="http://schemas.openxmlformats.org/markup-compatibility/2006" xmlns:mv="urn:schemas-microsoft-com:mac:vml" xmlns:o="urn:schemas-microsoft-com:office:office" xmlns:r="http://schemas.openxmlformats.org/officeDocument/2006/relationships" xmlns:m="http://schemas.openxmlformats.org/officeDocument/2006/math" xmlns:v="urn:schemas-microsoft-com:vml" xmlns:wp14="http://schemas.microsoft.com/office/word/2010/wordprocessingDrawing" xmlns:wp="http://schemas.openxmlformats.org/drawingml/2006/wordprocessingDrawing" xmlns:w10="urn:schemas-microsoft-com:office:word" xmlns:w="http://schemas.openxmlformats.org/wordprocessingml/2006/main" xmlns:w14="http://schemas.microsoft.com/office/word/2010/wordml" xmlns:wpg="http://schemas.microsoft.com/office/word/2010/wordprocessingGroup" xmlns:wpi="http://schemas.microsoft.com/office/word/2010/wordprocessingInk" xmlns:wne="http://schemas.microsoft.com/office/word/2006/wordml" xmlns:wps="http://schemas.microsoft.com/office/word/2010/wordprocessingShape" mc:Ignorable="w14 wp14">
+<w:styles xmlns:wpc="http://schemas.microsoft.com/office/word/2010/wordprocessingCanvas" xmlns:mc="http://schemas.openxmlformats.org/markup-compatibility/2006" xmlns:o="urn:schemas-microsoft-com:office:office" xmlns:r="http://schemas.openxmlformats.org/officeDocument/2006/relationships" xmlns:m="http://schemas.openxmlformats.org/officeDocument/2006/math" xmlns:v="urn:schemas-microsoft-com:vml" xmlns:wp14="http://schemas.microsoft.com/office/word/2010/wordprocessingDrawing" xmlns:wp="http://schemas.openxmlformats.org/drawingml/2006/wordprocessingDrawing" xmlns:w10="urn:schemas-microsoft-com:office:word" xmlns:w="http://schemas.openxmlformats.org/wordprocessingml/2006/main" xmlns:w14="http://schemas.microsoft.com/office/word/2010/wordml" xmlns:wpg="http://schemas.microsoft.com/office/word/2010/wordprocessingGroup" xmlns:wpi="http://schemas.microsoft.com/office/word/2010/wordprocessingInk" xmlns:wne="http://schemas.microsoft.com/office/word/2006/wordml" xmlns:wps="http://schemas.microsoft.com/office/word/2010/wordprocessingShape" mc:Ignorable="w14 wp14">
   <w:docDefaults>
     <w:rPrDefault>
       <w:rPr>
@@ -3851,7 +4488,7 @@
       </w:pPr>
     </w:pPrDefault>
   </w:docDefaults>
-  <w:latentStyles w:defLockedState="0" w:defUIPriority="99" w:defSemiHidden="1" w:defUnhideWhenUsed="1" w:defQFormat="0" w:count="276">
+  <w:latentStyles w:defLockedState="0" w:defUIPriority="99" w:defSemiHidden="1" w:defUnhideWhenUsed="1" w:defQFormat="0" w:count="267">
     <w:lsdException w:name="Normal" w:semiHidden="0" w:uiPriority="0" w:unhideWhenUsed="0" w:qFormat="1"/>
     <w:lsdException w:name="heading 1" w:semiHidden="0" w:uiPriority="9" w:unhideWhenUsed="0" w:qFormat="1"/>
     <w:lsdException w:name="heading 2" w:uiPriority="9" w:qFormat="1"/>
@@ -3993,14 +4630,15 @@
   <w:style w:type="paragraph" w:default="1" w:styleId="Normal">
     <w:name w:val="Normal"/>
     <w:qFormat/>
-    <w:rsid w:val="00A148EB"/>
+    <w:rsid w:val="00C37645"/>
   </w:style>
-  <w:style w:type="character" w:default="1" w:styleId="DefaultParagraphFont">
+  <w:style w:type="character" w:default="1" w:styleId="Fuentedeprrafopredeter">
     <w:name w:val="Default Paragraph Font"/>
     <w:uiPriority w:val="1"/>
+    <w:semiHidden/>
     <w:unhideWhenUsed/>
   </w:style>
-  <w:style w:type="table" w:default="1" w:styleId="TableNormal">
+  <w:style w:type="table" w:default="1" w:styleId="Tablanormal">
     <w:name w:val="Normal Table"/>
     <w:uiPriority w:val="99"/>
     <w:semiHidden/>
@@ -4015,15 +4653,15 @@
       </w:tblCellMar>
     </w:tblPr>
   </w:style>
-  <w:style w:type="numbering" w:default="1" w:styleId="NoList">
+  <w:style w:type="numbering" w:default="1" w:styleId="Sinlista">
     <w:name w:val="No List"/>
     <w:uiPriority w:val="99"/>
     <w:semiHidden/>
     <w:unhideWhenUsed/>
   </w:style>
-  <w:style w:type="table" w:styleId="TableGrid">
+  <w:style w:type="table" w:styleId="Tablaconcuadrcula">
     <w:name w:val="Table Grid"/>
-    <w:basedOn w:val="TableNormal"/>
+    <w:basedOn w:val="Tablanormal"/>
     <w:uiPriority w:val="59"/>
     <w:rsid w:val="00A0217A"/>
     <w:pPr>
@@ -4047,9 +4685,9 @@
       </w:tblCellMar>
     </w:tblPr>
   </w:style>
-  <w:style w:type="table" w:styleId="LightShading-Accent5">
+  <w:style w:type="table" w:styleId="Sombreadoclaro-nfasis5">
     <w:name w:val="Light Shading Accent 5"/>
-    <w:basedOn w:val="TableNormal"/>
+    <w:basedOn w:val="Tablanormal"/>
     <w:uiPriority w:val="60"/>
     <w:rsid w:val="00A0217A"/>
     <w:pPr>
@@ -4150,9 +4788,9 @@
       </w:tcPr>
     </w:tblStylePr>
   </w:style>
-  <w:style w:type="table" w:styleId="LightGrid-Accent5">
+  <w:style w:type="table" w:styleId="Cuadrculaclara-nfasis5">
     <w:name w:val="Light Grid Accent 5"/>
-    <w:basedOn w:val="TableNormal"/>
+    <w:basedOn w:val="Tablanormal"/>
     <w:uiPriority w:val="62"/>
     <w:rsid w:val="00A0217A"/>
     <w:pPr>
@@ -4280,9 +4918,9 @@
       </w:tcPr>
     </w:tblStylePr>
   </w:style>
-  <w:style w:type="table" w:styleId="MediumGrid1-Accent3">
+  <w:style w:type="table" w:styleId="Cuadrculamedia1-nfasis3">
     <w:name w:val="Medium Grid 1 Accent 3"/>
-    <w:basedOn w:val="TableNormal"/>
+    <w:basedOn w:val="Tablanormal"/>
     <w:uiPriority w:val="67"/>
     <w:rsid w:val="009F0612"/>
     <w:pPr>
@@ -4353,9 +4991,9 @@
       </w:tcPr>
     </w:tblStylePr>
   </w:style>
-  <w:style w:type="table" w:styleId="LightGrid-Accent2">
+  <w:style w:type="table" w:styleId="Cuadrculaclara-nfasis2">
     <w:name w:val="Light Grid Accent 2"/>
-    <w:basedOn w:val="TableNormal"/>
+    <w:basedOn w:val="Tablanormal"/>
     <w:uiPriority w:val="62"/>
     <w:rsid w:val="00355101"/>
     <w:pPr>
@@ -4483,7 +5121,7 @@
       </w:tcPr>
     </w:tblStylePr>
   </w:style>
-  <w:style w:type="paragraph" w:styleId="ListParagraph">
+  <w:style w:type="paragraph" w:styleId="Prrafodelista">
     <w:name w:val="List Paragraph"/>
     <w:basedOn w:val="Normal"/>
     <w:uiPriority w:val="34"/>

</xml_diff>